<commit_message>
update PS, RAD and create SSD
</commit_message>
<xml_diff>
--- a/Documents/PS_FoodArt.docx
+++ b/Documents/PS_FoodArt.docx
@@ -12,6 +12,98 @@
           <w:szCs w:val="32"/>
         </w:rPr>
       </w:pPr>
+      <w:r>
+        <w:rPr>
+          <w:noProof/>
+        </w:rPr>
+        <mc:AlternateContent>
+          <mc:Choice Requires="wps">
+            <w:drawing>
+              <wp:anchor distT="0" distB="0" distL="114300" distR="114300" simplePos="0" relativeHeight="251660288" behindDoc="0" locked="0" layoutInCell="1" allowOverlap="1" wp14:anchorId="66D8C5D2" wp14:editId="48C21266">
+                <wp:simplePos x="0" y="0"/>
+                <wp:positionH relativeFrom="page">
+                  <wp:align>left</wp:align>
+                </wp:positionH>
+                <wp:positionV relativeFrom="paragraph">
+                  <wp:posOffset>-895562</wp:posOffset>
+                </wp:positionV>
+                <wp:extent cx="368300" cy="10703169"/>
+                <wp:effectExtent l="0" t="0" r="0" b="3175"/>
+                <wp:wrapNone/>
+                <wp:docPr id="4" name="Casella di testo 4"/>
+                <wp:cNvGraphicFramePr/>
+                <a:graphic xmlns:a="http://schemas.openxmlformats.org/drawingml/2006/main">
+                  <a:graphicData uri="http://schemas.microsoft.com/office/word/2010/wordprocessingShape">
+                    <wps:wsp>
+                      <wps:cNvSpPr txBox="1"/>
+                      <wps:spPr>
+                        <a:xfrm>
+                          <a:off x="0" y="0"/>
+                          <a:ext cx="368300" cy="10703169"/>
+                        </a:xfrm>
+                        <a:prstGeom prst="rect">
+                          <a:avLst/>
+                        </a:prstGeom>
+                        <a:solidFill>
+                          <a:srgbClr val="FCBA03"/>
+                        </a:solidFill>
+                        <a:ln w="6350">
+                          <a:noFill/>
+                        </a:ln>
+                      </wps:spPr>
+                      <wps:txbx>
+                        <w:txbxContent>
+                          <w:p>
+                            <w:pPr>
+                              <w:rPr>
+                                <w:color w:val="FF0000"/>
+                              </w:rPr>
+                            </w:pPr>
+                          </w:p>
+                        </w:txbxContent>
+                      </wps:txbx>
+                      <wps:bodyPr rot="0" spcFirstLastPara="0" vertOverflow="overflow" horzOverflow="overflow" vert="horz" wrap="square" lIns="91440" tIns="45720" rIns="91440" bIns="45720" numCol="1" spcCol="0" rtlCol="0" fromWordArt="0" anchor="t" anchorCtr="0" forceAA="0" compatLnSpc="1">
+                        <a:prstTxWarp prst="textNoShape">
+                          <a:avLst/>
+                        </a:prstTxWarp>
+                        <a:noAutofit/>
+                      </wps:bodyPr>
+                    </wps:wsp>
+                  </a:graphicData>
+                </a:graphic>
+                <wp14:sizeRelH relativeFrom="margin">
+                  <wp14:pctWidth>0</wp14:pctWidth>
+                </wp14:sizeRelH>
+                <wp14:sizeRelV relativeFrom="margin">
+                  <wp14:pctHeight>0</wp14:pctHeight>
+                </wp14:sizeRelV>
+              </wp:anchor>
+            </w:drawing>
+          </mc:Choice>
+          <mc:Fallback>
+            <w:pict>
+              <v:shapetype w14:anchorId="66D8C5D2" id="_x0000_t202" coordsize="21600,21600" o:spt="202" path="m,l,21600r21600,l21600,xe">
+                <v:stroke joinstyle="miter"/>
+                <v:path gradientshapeok="t" o:connecttype="rect"/>
+              </v:shapetype>
+              <v:shape id="Casella di testo 4" o:spid="_x0000_s1026" type="#_x0000_t202" style="position:absolute;margin-left:0;margin-top:-70.5pt;width:29pt;height:842.75pt;z-index:251660288;visibility:visible;mso-wrap-style:square;mso-width-percent:0;mso-height-percent:0;mso-wrap-distance-left:9pt;mso-wrap-distance-top:0;mso-wrap-distance-right:9pt;mso-wrap-distance-bottom:0;mso-position-horizontal:left;mso-position-horizontal-relative:page;mso-position-vertical:absolute;mso-position-vertical-relative:text;mso-width-percent:0;mso-height-percent:0;mso-width-relative:margin;mso-height-relative:margin;v-text-anchor:top" o:gfxdata="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" fillcolor="#fcba03" stroked="f" strokeweight=".5pt">
+                <v:textbox>
+                  <w:txbxContent>
+                    <w:p>
+                      <w:pPr>
+                        <w:rPr>
+                          <w:color w:val="FF0000"/>
+                        </w:rPr>
+                      </w:pPr>
+                    </w:p>
+                  </w:txbxContent>
+                </v:textbox>
+                <w10:wrap anchorx="page"/>
+              </v:shape>
+            </w:pict>
+          </mc:Fallback>
+        </mc:AlternateContent>
+      </w:r>
       <w:r>
         <w:rPr>
           <w:noProof/>
@@ -126,7 +218,7 @@
                   <v:h position="#0,topLeft" xrange="0,21600"/>
                 </v:handles>
               </v:shapetype>
-              <v:shape id="Freccia a pentagono 5" o:spid="_x0000_s1026" type="#_x0000_t15" style="position:absolute;margin-left:-20pt;margin-top:62.15pt;width:233pt;height:34.85pt;z-index:251661312;visibility:visible;mso-wrap-style:square;mso-width-percent:0;mso-height-percent:0;mso-wrap-distance-left:9pt;mso-wrap-distance-top:0;mso-wrap-distance-right:9pt;mso-wrap-distance-bottom:0;mso-position-horizontal:absolute;mso-position-horizontal-relative:page;mso-position-vertical:absolute;mso-position-vertical-relative:text;mso-width-percent:0;mso-height-percent:0;mso-width-relative:margin;mso-height-relative:margin;v-text-anchor:middle" o:gfxdata="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" adj="19985" fillcolor="#fd0" stroked="f" strokeweight="1pt">
+              <v:shape id="Freccia a pentagono 5" o:spid="_x0000_s1027" type="#_x0000_t15" style="position:absolute;margin-left:-20pt;margin-top:62.15pt;width:233pt;height:34.85pt;z-index:251661312;visibility:visible;mso-wrap-style:square;mso-width-percent:0;mso-height-percent:0;mso-wrap-distance-left:9pt;mso-wrap-distance-top:0;mso-wrap-distance-right:9pt;mso-wrap-distance-bottom:0;mso-position-horizontal:absolute;mso-position-horizontal-relative:page;mso-position-vertical:absolute;mso-position-vertical-relative:text;mso-width-percent:0;mso-height-percent:0;mso-width-relative:margin;mso-height-relative:margin;v-text-anchor:middle" o:gfxdata="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" adj="19985" fillcolor="#fd0" stroked="f" strokeweight="1pt">
                 <v:textbox>
                   <w:txbxContent>
                     <w:p>
@@ -305,11 +397,7 @@
           </mc:Choice>
           <mc:Fallback>
             <w:pict>
-              <v:shapetype w14:anchorId="6B583948" id="_x0000_t202" coordsize="21600,21600" o:spt="202" path="m,l,21600r21600,l21600,xe">
-                <v:stroke joinstyle="miter"/>
-                <v:path gradientshapeok="t" o:connecttype="rect"/>
-              </v:shapetype>
-              <v:shape id="Casella di testo 6" o:spid="_x0000_s1027" type="#_x0000_t202" style="position:absolute;margin-left:105.3pt;margin-top:-94.85pt;width:1in;height:149.4pt;z-index:251662336;visibility:visible;mso-wrap-style:none;mso-height-percent:0;mso-wrap-distance-left:9pt;mso-wrap-distance-top:0;mso-wrap-distance-right:9pt;mso-wrap-distance-bottom:0;mso-position-horizontal:absolute;mso-position-horizontal-relative:text;mso-position-vertical:absolute;mso-position-vertical-relative:text;mso-height-percent:0;mso-height-relative:margin;v-text-anchor:top" o:gfxdata="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" filled="f" stroked="f" strokeweight=".5pt">
+              <v:shape w14:anchorId="6B583948" id="Casella di testo 6" o:spid="_x0000_s1028" type="#_x0000_t202" style="position:absolute;margin-left:105.3pt;margin-top:-94.85pt;width:1in;height:149.4pt;z-index:251662336;visibility:visible;mso-wrap-style:none;mso-height-percent:0;mso-wrap-distance-left:9pt;mso-wrap-distance-top:0;mso-wrap-distance-right:9pt;mso-wrap-distance-bottom:0;mso-position-horizontal:absolute;mso-position-horizontal-relative:text;mso-position-vertical:absolute;mso-position-vertical-relative:text;mso-height-percent:0;mso-height-relative:margin;v-text-anchor:top" o:gfxdata="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" filled="f" stroked="f" strokeweight=".5pt">
                 <v:textbox>
                   <w:txbxContent>
                     <w:p/>
@@ -412,7 +500,7 @@
         <mc:AlternateContent>
           <mc:Choice Requires="wps">
             <w:drawing>
-              <wp:anchor distT="0" distB="0" distL="114300" distR="114300" simplePos="0" relativeHeight="251659264" behindDoc="0" locked="0" layoutInCell="1" allowOverlap="1" wp14:anchorId="687252C2" wp14:editId="63AAEECD">
+              <wp:anchor distT="0" distB="0" distL="114300" distR="114300" simplePos="0" relativeHeight="251659264" behindDoc="0" locked="0" layoutInCell="1" allowOverlap="1" wp14:anchorId="687252C2" wp14:editId="4C670624">
                 <wp:simplePos x="0" y="0"/>
                 <wp:positionH relativeFrom="margin">
                   <wp:posOffset>-330624</wp:posOffset>
@@ -514,7 +602,7 @@
           </mc:Choice>
           <mc:Fallback>
             <w:pict>
-              <v:shape w14:anchorId="687252C2" id="Casella di testo 1" o:spid="_x0000_s1028" type="#_x0000_t202" style="position:absolute;margin-left:-26.05pt;margin-top:-70.85pt;width:153.35pt;height:136pt;z-index:251659264;visibility:visible;mso-wrap-style:square;mso-width-percent:0;mso-height-percent:0;mso-wrap-distance-left:9pt;mso-wrap-distance-top:0;mso-wrap-distance-right:9pt;mso-wrap-distance-bottom:0;mso-position-horizontal:absolute;mso-position-horizontal-relative:margin;mso-position-vertical:absolute;mso-position-vertical-relative:text;mso-width-percent:0;mso-height-percent:0;mso-width-relative:margin;mso-height-relative:margin;v-text-anchor:top" o:gfxdata="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" filled="f" stroked="f" strokeweight=".5pt">
+              <v:shape w14:anchorId="687252C2" id="Casella di testo 1" o:spid="_x0000_s1029" type="#_x0000_t202" style="position:absolute;margin-left:-26.05pt;margin-top:-70.85pt;width:153.35pt;height:136pt;z-index:251659264;visibility:visible;mso-wrap-style:square;mso-width-percent:0;mso-height-percent:0;mso-wrap-distance-left:9pt;mso-wrap-distance-top:0;mso-wrap-distance-right:9pt;mso-wrap-distance-bottom:0;mso-position-horizontal:absolute;mso-position-horizontal-relative:margin;mso-position-vertical:absolute;mso-position-vertical-relative:text;mso-width-percent:0;mso-height-percent:0;mso-width-relative:margin;mso-height-relative:margin;v-text-anchor:top" o:gfxdata="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" filled="f" stroked="f" strokeweight=".5pt">
                 <v:textbox>
                   <w:txbxContent>
                     <w:p>
@@ -573,115 +661,27 @@
           </mc:Fallback>
         </mc:AlternateContent>
       </w:r>
-      <w:r>
-        <w:rPr>
+    </w:p>
+    <w:p/>
+    <w:p/>
+    <w:p>
+      <w:r>
+        <w:rPr>
+          <w:rFonts w:ascii="Comic Sans MS" w:hAnsi="Comic Sans MS" w:cs="Lucida Sans Unicode"/>
           <w:noProof/>
+          <w:sz w:val="28"/>
+          <w:szCs w:val="28"/>
         </w:rPr>
         <mc:AlternateContent>
           <mc:Choice Requires="wps">
             <w:drawing>
-              <wp:anchor distT="0" distB="0" distL="114300" distR="114300" simplePos="0" relativeHeight="251660288" behindDoc="0" locked="0" layoutInCell="1" allowOverlap="1" wp14:anchorId="66D8C5D2" wp14:editId="2E1D6881">
-                <wp:simplePos x="0" y="0"/>
-                <wp:positionH relativeFrom="page">
-                  <wp:align>left</wp:align>
-                </wp:positionH>
-                <wp:positionV relativeFrom="paragraph">
-                  <wp:posOffset>-895562</wp:posOffset>
-                </wp:positionV>
-                <wp:extent cx="368300" cy="10663767"/>
-                <wp:effectExtent l="0" t="0" r="0" b="4445"/>
-                <wp:wrapNone/>
-                <wp:docPr id="4" name="Casella di testo 4"/>
-                <wp:cNvGraphicFramePr/>
-                <a:graphic xmlns:a="http://schemas.openxmlformats.org/drawingml/2006/main">
-                  <a:graphicData uri="http://schemas.microsoft.com/office/word/2010/wordprocessingShape">
-                    <wps:wsp>
-                      <wps:cNvSpPr txBox="1"/>
-                      <wps:spPr>
-                        <a:xfrm>
-                          <a:off x="0" y="0"/>
-                          <a:ext cx="368300" cy="10663767"/>
-                        </a:xfrm>
-                        <a:prstGeom prst="rect">
-                          <a:avLst/>
-                        </a:prstGeom>
-                        <a:solidFill>
-                          <a:srgbClr val="FCBA03"/>
-                        </a:solidFill>
-                        <a:ln w="6350">
-                          <a:noFill/>
-                        </a:ln>
-                      </wps:spPr>
-                      <wps:txbx>
-                        <w:txbxContent>
-                          <w:p>
-                            <w:pPr>
-                              <w:rPr>
-                                <w:color w:val="FF0000"/>
-                              </w:rPr>
-                            </w:pPr>
-                          </w:p>
-                        </w:txbxContent>
-                      </wps:txbx>
-                      <wps:bodyPr rot="0" spcFirstLastPara="0" vertOverflow="overflow" horzOverflow="overflow" vert="horz" wrap="square" lIns="91440" tIns="45720" rIns="91440" bIns="45720" numCol="1" spcCol="0" rtlCol="0" fromWordArt="0" anchor="t" anchorCtr="0" forceAA="0" compatLnSpc="1">
-                        <a:prstTxWarp prst="textNoShape">
-                          <a:avLst/>
-                        </a:prstTxWarp>
-                        <a:noAutofit/>
-                      </wps:bodyPr>
-                    </wps:wsp>
-                  </a:graphicData>
-                </a:graphic>
-                <wp14:sizeRelH relativeFrom="margin">
-                  <wp14:pctWidth>0</wp14:pctWidth>
-                </wp14:sizeRelH>
-                <wp14:sizeRelV relativeFrom="margin">
-                  <wp14:pctHeight>0</wp14:pctHeight>
-                </wp14:sizeRelV>
-              </wp:anchor>
-            </w:drawing>
-          </mc:Choice>
-          <mc:Fallback>
-            <w:pict>
-              <v:shape w14:anchorId="66D8C5D2" id="Casella di testo 4" o:spid="_x0000_s1029" type="#_x0000_t202" style="position:absolute;margin-left:0;margin-top:-70.5pt;width:29pt;height:839.65pt;z-index:251660288;visibility:visible;mso-wrap-style:square;mso-width-percent:0;mso-height-percent:0;mso-wrap-distance-left:9pt;mso-wrap-distance-top:0;mso-wrap-distance-right:9pt;mso-wrap-distance-bottom:0;mso-position-horizontal:left;mso-position-horizontal-relative:page;mso-position-vertical:absolute;mso-position-vertical-relative:text;mso-width-percent:0;mso-height-percent:0;mso-width-relative:margin;mso-height-relative:margin;v-text-anchor:top" o:gfxdata="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" fillcolor="#fcba03" stroked="f" strokeweight=".5pt">
-                <v:textbox>
-                  <w:txbxContent>
-                    <w:p>
-                      <w:pPr>
-                        <w:rPr>
-                          <w:color w:val="FF0000"/>
-                        </w:rPr>
-                      </w:pPr>
-                    </w:p>
-                  </w:txbxContent>
-                </v:textbox>
-                <w10:wrap anchorx="page"/>
-              </v:shape>
-            </w:pict>
-          </mc:Fallback>
-        </mc:AlternateContent>
-      </w:r>
-    </w:p>
-    <w:p/>
-    <w:p/>
-    <w:p>
-      <w:r>
-        <w:rPr>
-          <w:rFonts w:ascii="Comic Sans MS" w:hAnsi="Comic Sans MS" w:cs="Lucida Sans Unicode"/>
-          <w:noProof/>
-          <w:sz w:val="28"/>
-          <w:szCs w:val="28"/>
-        </w:rPr>
-        <mc:AlternateContent>
-          <mc:Choice Requires="wps">
-            <w:drawing>
-              <wp:anchor distT="0" distB="0" distL="114300" distR="114300" simplePos="0" relativeHeight="251668480" behindDoc="0" locked="0" layoutInCell="1" allowOverlap="1" wp14:anchorId="75D08C1C" wp14:editId="3253DB2D">
+              <wp:anchor distT="0" distB="0" distL="114300" distR="114300" simplePos="0" relativeHeight="251668480" behindDoc="0" locked="0" layoutInCell="1" allowOverlap="1" wp14:anchorId="75D08C1C" wp14:editId="05519614">
                 <wp:simplePos x="0" y="0"/>
                 <wp:positionH relativeFrom="column">
                   <wp:posOffset>1413510</wp:posOffset>
                 </wp:positionH>
                 <wp:positionV relativeFrom="paragraph">
-                  <wp:posOffset>255905</wp:posOffset>
+                  <wp:posOffset>193532</wp:posOffset>
                 </wp:positionV>
                 <wp:extent cx="4221480" cy="3703320"/>
                 <wp:effectExtent l="0" t="0" r="0" b="0"/>
@@ -777,7 +777,7 @@
           </mc:Choice>
           <mc:Fallback>
             <w:pict>
-              <v:shape w14:anchorId="75D08C1C" id="Casella di testo 2" o:spid="_x0000_s1030" type="#_x0000_t202" style="position:absolute;margin-left:111.3pt;margin-top:20.15pt;width:332.4pt;height:291.6pt;z-index:251668480;visibility:visible;mso-wrap-style:square;mso-width-percent:0;mso-height-percent:0;mso-wrap-distance-left:9pt;mso-wrap-distance-top:0;mso-wrap-distance-right:9pt;mso-wrap-distance-bottom:0;mso-position-horizontal:absolute;mso-position-horizontal-relative:text;mso-position-vertical:absolute;mso-position-vertical-relative:text;mso-width-percent:0;mso-height-percent:0;mso-width-relative:margin;mso-height-relative:margin;v-text-anchor:top" o:gfxdata="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" filled="f" stroked="f" strokeweight=".5pt">
+              <v:shape w14:anchorId="75D08C1C" id="Casella di testo 2" o:spid="_x0000_s1030" type="#_x0000_t202" style="position:absolute;margin-left:111.3pt;margin-top:15.25pt;width:332.4pt;height:291.6pt;z-index:251668480;visibility:visible;mso-wrap-style:square;mso-width-percent:0;mso-height-percent:0;mso-wrap-distance-left:9pt;mso-wrap-distance-top:0;mso-wrap-distance-right:9pt;mso-wrap-distance-bottom:0;mso-position-horizontal:absolute;mso-position-horizontal-relative:text;mso-position-vertical:absolute;mso-position-vertical-relative:text;mso-width-percent:0;mso-height-percent:0;mso-width-relative:margin;mso-height-relative:margin;v-text-anchor:top" o:gfxdata="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" filled="f" stroked="f" strokeweight=".5pt">
                 <v:textbox>
                   <w:txbxContent>
                     <w:p>
@@ -1417,7 +1417,7 @@
           <w:sz w:val="72"/>
           <w:szCs w:val="72"/>
         </w:rPr>
-        <w:t>0</w:t>
+        <w:t>1</w:t>
       </w:r>
     </w:p>
     <w:p>
@@ -2176,6 +2176,104 @@
           </w:p>
         </w:tc>
       </w:tr>
+      <w:tr>
+        <w:tc>
+          <w:tcPr>
+            <w:tcW w:w="2122" w:type="dxa"/>
+            <w:vAlign w:val="center"/>
+          </w:tcPr>
+          <w:p>
+            <w:pPr>
+              <w:jc w:val="center"/>
+              <w:rPr>
+                <w:rFonts w:ascii="Cambria" w:eastAsiaTheme="minorEastAsia" w:hAnsi="Cambria"/>
+                <w:sz w:val="28"/>
+                <w:szCs w:val="28"/>
+              </w:rPr>
+            </w:pPr>
+            <w:r>
+              <w:rPr>
+                <w:rFonts w:ascii="Cambria" w:eastAsiaTheme="minorEastAsia" w:hAnsi="Cambria"/>
+                <w:sz w:val="28"/>
+                <w:szCs w:val="28"/>
+              </w:rPr>
+              <w:t>14/10/2020</w:t>
+            </w:r>
+          </w:p>
+        </w:tc>
+        <w:tc>
+          <w:tcPr>
+            <w:tcW w:w="2189" w:type="dxa"/>
+            <w:vAlign w:val="center"/>
+          </w:tcPr>
+          <w:p>
+            <w:pPr>
+              <w:jc w:val="center"/>
+              <w:rPr>
+                <w:rFonts w:ascii="Cambria" w:eastAsiaTheme="minorEastAsia" w:hAnsi="Cambria"/>
+                <w:sz w:val="28"/>
+                <w:szCs w:val="28"/>
+              </w:rPr>
+            </w:pPr>
+            <w:r>
+              <w:rPr>
+                <w:rFonts w:ascii="Cambria" w:eastAsiaTheme="minorEastAsia" w:hAnsi="Cambria"/>
+                <w:sz w:val="28"/>
+                <w:szCs w:val="28"/>
+              </w:rPr>
+              <w:t>1.1</w:t>
+            </w:r>
+          </w:p>
+        </w:tc>
+        <w:tc>
+          <w:tcPr>
+            <w:tcW w:w="4020" w:type="dxa"/>
+            <w:vAlign w:val="center"/>
+          </w:tcPr>
+          <w:p>
+            <w:pPr>
+              <w:jc w:val="center"/>
+              <w:rPr>
+                <w:rFonts w:ascii="Cambria" w:eastAsiaTheme="minorEastAsia" w:hAnsi="Cambria"/>
+                <w:sz w:val="28"/>
+                <w:szCs w:val="28"/>
+              </w:rPr>
+            </w:pPr>
+            <w:r>
+              <w:rPr>
+                <w:rFonts w:ascii="Cambria" w:eastAsiaTheme="minorEastAsia" w:hAnsi="Cambria"/>
+                <w:sz w:val="28"/>
+                <w:szCs w:val="28"/>
+              </w:rPr>
+              <w:t>Precisazione riguardo gli utenti e revisione</w:t>
+            </w:r>
+          </w:p>
+        </w:tc>
+        <w:tc>
+          <w:tcPr>
+            <w:tcW w:w="1729" w:type="dxa"/>
+            <w:vAlign w:val="center"/>
+          </w:tcPr>
+          <w:p>
+            <w:pPr>
+              <w:jc w:val="center"/>
+              <w:rPr>
+                <w:rFonts w:ascii="Cambria" w:eastAsiaTheme="minorEastAsia" w:hAnsi="Cambria"/>
+                <w:sz w:val="28"/>
+                <w:szCs w:val="28"/>
+              </w:rPr>
+            </w:pPr>
+            <w:r>
+              <w:rPr>
+                <w:rFonts w:ascii="Cambria" w:eastAsiaTheme="minorEastAsia" w:hAnsi="Cambria"/>
+                <w:sz w:val="28"/>
+                <w:szCs w:val="28"/>
+              </w:rPr>
+              <w:t>Zappia</w:t>
+            </w:r>
+          </w:p>
+        </w:tc>
+      </w:tr>
     </w:tbl>
     <w:p>
       <w:pPr>
@@ -2196,9 +2294,6 @@
     <w:p/>
     <w:p/>
     <w:p/>
-    <w:p/>
-    <w:p/>
-    <w:p/>
     <w:p>
       <w:pPr>
         <w:pStyle w:val="Titolo1"/>
@@ -2221,6 +2316,7 @@
           <w:sz w:val="40"/>
           <w:szCs w:val="40"/>
         </w:rPr>
+        <w:lastRenderedPageBreak/>
         <w:t>INDICE</w:t>
       </w:r>
     </w:p>
@@ -2404,97 +2500,6 @@
           <w:sz w:val="28"/>
           <w:szCs w:val="28"/>
         </w:rPr>
-        <w:br/>
-        <w:t>1.2 Sistema Proposto e Scopi</w:t>
-      </w:r>
-      <w:r>
-        <w:rPr>
-          <w:rFonts w:ascii="Cambria" w:hAnsi="Cambria"/>
-          <w:sz w:val="28"/>
-          <w:szCs w:val="28"/>
-        </w:rPr>
-        <w:tab/>
-      </w:r>
-      <w:r>
-        <w:rPr>
-          <w:rFonts w:ascii="Cambria" w:hAnsi="Cambria"/>
-          <w:sz w:val="28"/>
-          <w:szCs w:val="28"/>
-        </w:rPr>
-        <w:tab/>
-      </w:r>
-      <w:r>
-        <w:rPr>
-          <w:rFonts w:ascii="Cambria" w:hAnsi="Cambria"/>
-          <w:sz w:val="28"/>
-          <w:szCs w:val="28"/>
-        </w:rPr>
-        <w:tab/>
-      </w:r>
-      <w:r>
-        <w:rPr>
-          <w:rFonts w:ascii="Cambria" w:hAnsi="Cambria"/>
-          <w:sz w:val="28"/>
-          <w:szCs w:val="28"/>
-        </w:rPr>
-        <w:tab/>
-      </w:r>
-      <w:r>
-        <w:rPr>
-          <w:rFonts w:ascii="Cambria" w:hAnsi="Cambria"/>
-          <w:sz w:val="28"/>
-          <w:szCs w:val="28"/>
-        </w:rPr>
-        <w:tab/>
-      </w:r>
-      <w:r>
-        <w:rPr>
-          <w:rFonts w:ascii="Cambria" w:hAnsi="Cambria"/>
-          <w:sz w:val="28"/>
-          <w:szCs w:val="28"/>
-        </w:rPr>
-        <w:tab/>
-      </w:r>
-      <w:r>
-        <w:rPr>
-          <w:rFonts w:ascii="Cambria" w:hAnsi="Cambria"/>
-          <w:sz w:val="28"/>
-          <w:szCs w:val="28"/>
-        </w:rPr>
-        <w:br/>
-        <w:t xml:space="preserve">1.3 </w:t>
-      </w:r>
-      <w:r>
-        <w:rPr>
-          <w:rFonts w:ascii="Cambria" w:hAnsi="Cambria"/>
-          <w:sz w:val="28"/>
-          <w:szCs w:val="28"/>
-        </w:rPr>
-        <w:t>Obiettivi e Descrizione del Sistema</w:t>
-      </w:r>
-      <w:r>
-        <w:rPr>
-          <w:rFonts w:ascii="Cambria" w:hAnsi="Cambria"/>
-          <w:sz w:val="28"/>
-          <w:szCs w:val="28"/>
-        </w:rPr>
-        <w:br/>
-        <w:t>1.4 Panoramica</w:t>
-      </w:r>
-      <w:r>
-        <w:rPr>
-          <w:rFonts w:ascii="Cambria" w:hAnsi="Cambria"/>
-          <w:sz w:val="28"/>
-          <w:szCs w:val="28"/>
-        </w:rPr>
-        <w:tab/>
-      </w:r>
-      <w:r>
-        <w:rPr>
-          <w:rFonts w:ascii="Cambria" w:hAnsi="Cambria"/>
-          <w:sz w:val="28"/>
-          <w:szCs w:val="28"/>
-        </w:rPr>
         <w:tab/>
       </w:r>
     </w:p>
@@ -3055,13 +3060,12 @@
     <w:p>
       <w:pPr>
         <w:pStyle w:val="Titolo1"/>
+        <w:spacing w:line="276" w:lineRule="auto"/>
         <w:rPr>
           <w:rFonts w:ascii="Cambria" w:eastAsiaTheme="minorEastAsia" w:hAnsi="Cambria" w:cstheme="minorBidi"/>
           <w:b/>
           <w:bCs/>
           <w:color w:val="auto"/>
-          <w:sz w:val="40"/>
-          <w:szCs w:val="40"/>
         </w:rPr>
       </w:pPr>
       <w:r>
@@ -3070,8 +3074,6 @@
           <w:b/>
           <w:bCs/>
           <w:color w:val="auto"/>
-          <w:sz w:val="40"/>
-          <w:szCs w:val="40"/>
         </w:rPr>
         <w:lastRenderedPageBreak/>
         <w:t>1. INTRODUZIONE</w:t>
@@ -3079,710 +3081,977 @@
     </w:p>
     <w:p>
       <w:pPr>
-        <w:rPr>
-          <w:rFonts w:ascii="Cambria" w:hAnsi="Cambria"/>
+        <w:spacing w:line="276" w:lineRule="auto"/>
+        <w:rPr>
+          <w:rFonts w:ascii="Cambria" w:hAnsi="Cambria"/>
+          <w:b/>
+          <w:bCs/>
+          <w:sz w:val="28"/>
+          <w:szCs w:val="28"/>
+        </w:rPr>
+      </w:pPr>
+      <w:r>
+        <w:rPr>
+          <w:rFonts w:ascii="Cambria" w:hAnsi="Cambria"/>
+          <w:b/>
+          <w:bCs/>
+          <w:sz w:val="28"/>
+          <w:szCs w:val="28"/>
+        </w:rPr>
+        <w:t xml:space="preserve">1.1 </w:t>
+      </w:r>
+      <w:r>
+        <w:rPr>
+          <w:rFonts w:ascii="Cambria" w:hAnsi="Cambria"/>
+          <w:b/>
+          <w:bCs/>
+          <w:sz w:val="28"/>
+          <w:szCs w:val="28"/>
+        </w:rPr>
+        <w:t>DOMINIO DEL PROBLEMA</w:t>
+      </w:r>
+    </w:p>
+    <w:p>
+      <w:pPr>
+        <w:spacing w:before="240" w:line="276" w:lineRule="auto"/>
+        <w:ind w:left="283"/>
+        <w:rPr>
+          <w:rFonts w:ascii="Cambria" w:eastAsiaTheme="minorEastAsia" w:hAnsi="Cambria"/>
+          <w:sz w:val="28"/>
+          <w:szCs w:val="28"/>
+        </w:rPr>
+      </w:pPr>
+      <w:r>
+        <w:rPr>
+          <w:rFonts w:ascii="Cambria" w:eastAsiaTheme="minorEastAsia" w:hAnsi="Cambria"/>
+          <w:noProof/>
+          <w:sz w:val="28"/>
+          <w:szCs w:val="28"/>
+        </w:rPr>
+        <w:drawing>
+          <wp:inline distT="0" distB="0" distL="0" distR="0" wp14:anchorId="3FCA0859" wp14:editId="4C3257FE">
+            <wp:extent cx="4368800" cy="3276373"/>
+            <wp:effectExtent l="0" t="0" r="0" b="635"/>
+            <wp:docPr id="7" name="Immagine 7"/>
+            <wp:cNvGraphicFramePr>
+              <a:graphicFrameLocks xmlns:a="http://schemas.openxmlformats.org/drawingml/2006/main" noChangeAspect="1"/>
+            </wp:cNvGraphicFramePr>
+            <a:graphic xmlns:a="http://schemas.openxmlformats.org/drawingml/2006/main">
+              <a:graphicData uri="http://schemas.openxmlformats.org/drawingml/2006/picture">
+                <pic:pic xmlns:pic="http://schemas.openxmlformats.org/drawingml/2006/picture">
+                  <pic:nvPicPr>
+                    <pic:cNvPr id="7" name="Immagine 7"/>
+                    <pic:cNvPicPr/>
+                  </pic:nvPicPr>
+                  <pic:blipFill>
+                    <a:blip r:embed="rId10">
+                      <a:extLst>
+                        <a:ext uri="{28A0092B-C50C-407E-A947-70E740481C1C}">
+                          <a14:useLocalDpi xmlns:a14="http://schemas.microsoft.com/office/drawing/2010/main" val="0"/>
+                        </a:ext>
+                      </a:extLst>
+                    </a:blip>
+                    <a:stretch>
+                      <a:fillRect/>
+                    </a:stretch>
+                  </pic:blipFill>
+                  <pic:spPr>
+                    <a:xfrm>
+                      <a:off x="0" y="0"/>
+                      <a:ext cx="4379387" cy="3284313"/>
+                    </a:xfrm>
+                    <a:prstGeom prst="rect">
+                      <a:avLst/>
+                    </a:prstGeom>
+                  </pic:spPr>
+                </pic:pic>
+              </a:graphicData>
+            </a:graphic>
+          </wp:inline>
+        </w:drawing>
+      </w:r>
+    </w:p>
+    <w:p>
+      <w:pPr>
+        <w:spacing w:before="240" w:line="276" w:lineRule="auto"/>
+        <w:ind w:left="283"/>
+        <w:rPr>
+          <w:rFonts w:ascii="Cambria" w:eastAsiaTheme="minorEastAsia" w:hAnsi="Cambria"/>
+          <w:sz w:val="28"/>
+          <w:szCs w:val="28"/>
+        </w:rPr>
+      </w:pPr>
+      <w:r>
+        <w:rPr>
+          <w:rFonts w:ascii="Cambria" w:eastAsiaTheme="minorEastAsia" w:hAnsi="Cambria"/>
+          <w:sz w:val="28"/>
+          <w:szCs w:val="28"/>
+        </w:rPr>
+        <w:t>Questo grafico mostra una crescita quasi esponenziale</w:t>
+      </w:r>
+      <w:r>
+        <w:rPr>
+          <w:rFonts w:ascii="Cambria" w:eastAsiaTheme="minorEastAsia" w:hAnsi="Cambria"/>
+          <w:sz w:val="28"/>
+          <w:szCs w:val="28"/>
+        </w:rPr>
+        <w:t xml:space="preserve"> della percentuale di spesa alimentare effettuata online negli Stati Uniti. Nel 2021, quasi l’8.6% della spesa degli americani viene dai negozi di e-commerce e le proiezioni dicono che continuerà a salire anche negli anni futuri. </w:t>
+      </w:r>
+      <w:r>
+        <w:rPr>
+          <w:rFonts w:ascii="Cambria" w:eastAsiaTheme="minorEastAsia" w:hAnsi="Cambria"/>
+          <w:sz w:val="28"/>
+          <w:szCs w:val="28"/>
+        </w:rPr>
+        <w:t>E, soprattutto, si tratta di una statistica che trova riscontri simili in Europa e, ovviamente, in Italia.</w:t>
+      </w:r>
+      <w:r>
+        <w:rPr>
+          <w:rFonts w:ascii="Cambria" w:eastAsiaTheme="minorEastAsia" w:hAnsi="Cambria"/>
+          <w:sz w:val="28"/>
+          <w:szCs w:val="28"/>
+        </w:rPr>
+        <w:br/>
+        <w:t>Sempre più imprenditori del settore decidono di aprire siti web di e-commerce, per espandere le loro vendite online.</w:t>
+      </w:r>
+      <w:r>
+        <w:rPr>
+          <w:rFonts w:ascii="Cambria" w:eastAsiaTheme="minorEastAsia" w:hAnsi="Cambria"/>
+          <w:sz w:val="28"/>
+          <w:szCs w:val="28"/>
+        </w:rPr>
+        <w:t xml:space="preserve"> Qui sotto vengono elencati solo alcuni dei più famosi siti web, che si sono distinti negli anni per la scrupolosa selezione dei prodotti e per la loro professionalità durante le consegne. </w:t>
+      </w:r>
+    </w:p>
+    <w:tbl>
+      <w:tblPr>
+        <w:tblStyle w:val="Grigliatabella"/>
+        <w:tblW w:w="0" w:type="auto"/>
+        <w:tblInd w:w="283" w:type="dxa"/>
+        <w:tblBorders>
+          <w:top w:val="none" w:sz="0" w:space="0" w:color="auto"/>
+          <w:left w:val="none" w:sz="0" w:space="0" w:color="auto"/>
+          <w:bottom w:val="none" w:sz="0" w:space="0" w:color="auto"/>
+          <w:right w:val="none" w:sz="0" w:space="0" w:color="auto"/>
+          <w:insideH w:val="none" w:sz="0" w:space="0" w:color="auto"/>
+          <w:insideV w:val="none" w:sz="0" w:space="0" w:color="auto"/>
+        </w:tblBorders>
+        <w:tblLook w:val="04A0" w:firstRow="1" w:lastRow="0" w:firstColumn="1" w:lastColumn="0" w:noHBand="0" w:noVBand="1"/>
+      </w:tblPr>
+      <w:tblGrid>
+        <w:gridCol w:w="1897"/>
+        <w:gridCol w:w="1893"/>
+        <w:gridCol w:w="1855"/>
+        <w:gridCol w:w="1855"/>
+        <w:gridCol w:w="1855"/>
+      </w:tblGrid>
+      <w:tr>
+        <w:tc>
+          <w:tcPr>
+            <w:tcW w:w="1925" w:type="dxa"/>
+            <w:vAlign w:val="center"/>
+          </w:tcPr>
+          <w:p>
+            <w:pPr>
+              <w:spacing w:before="240" w:line="276" w:lineRule="auto"/>
+              <w:jc w:val="center"/>
+              <w:rPr>
+                <w:rFonts w:ascii="Cambria" w:eastAsiaTheme="minorEastAsia" w:hAnsi="Cambria"/>
+                <w:sz w:val="28"/>
+                <w:szCs w:val="28"/>
+              </w:rPr>
+            </w:pPr>
+            <w:r>
+              <w:rPr>
+                <w:rFonts w:ascii="Cambria" w:eastAsiaTheme="minorEastAsia" w:hAnsi="Cambria"/>
+                <w:noProof/>
+                <w:sz w:val="28"/>
+                <w:szCs w:val="28"/>
+              </w:rPr>
+              <w:drawing>
+                <wp:inline distT="0" distB="0" distL="0" distR="0" wp14:anchorId="643B83EC" wp14:editId="35F5211E">
+                  <wp:extent cx="939800" cy="406826"/>
+                  <wp:effectExtent l="0" t="0" r="0" b="0"/>
+                  <wp:docPr id="10" name="Immagine 10" descr="Immagine che contiene testo, dispositivo, calibro&#10;&#10;Descrizione generata automaticamente"/>
+                  <wp:cNvGraphicFramePr>
+                    <a:graphicFrameLocks xmlns:a="http://schemas.openxmlformats.org/drawingml/2006/main" noChangeAspect="1"/>
+                  </wp:cNvGraphicFramePr>
+                  <a:graphic xmlns:a="http://schemas.openxmlformats.org/drawingml/2006/main">
+                    <a:graphicData uri="http://schemas.openxmlformats.org/drawingml/2006/picture">
+                      <pic:pic xmlns:pic="http://schemas.openxmlformats.org/drawingml/2006/picture">
+                        <pic:nvPicPr>
+                          <pic:cNvPr id="10" name="Immagine 10" descr="Immagine che contiene testo, dispositivo, calibro&#10;&#10;Descrizione generata automaticamente"/>
+                          <pic:cNvPicPr/>
+                        </pic:nvPicPr>
+                        <pic:blipFill>
+                          <a:blip r:embed="rId11" cstate="print">
+                            <a:extLst>
+                              <a:ext uri="{28A0092B-C50C-407E-A947-70E740481C1C}">
+                                <a14:useLocalDpi xmlns:a14="http://schemas.microsoft.com/office/drawing/2010/main" val="0"/>
+                              </a:ext>
+                            </a:extLst>
+                          </a:blip>
+                          <a:stretch>
+                            <a:fillRect/>
+                          </a:stretch>
+                        </pic:blipFill>
+                        <pic:spPr>
+                          <a:xfrm>
+                            <a:off x="0" y="0"/>
+                            <a:ext cx="970427" cy="420084"/>
+                          </a:xfrm>
+                          <a:prstGeom prst="rect">
+                            <a:avLst/>
+                          </a:prstGeom>
+                        </pic:spPr>
+                      </pic:pic>
+                    </a:graphicData>
+                  </a:graphic>
+                </wp:inline>
+              </w:drawing>
+            </w:r>
+          </w:p>
+        </w:tc>
+        <w:tc>
+          <w:tcPr>
+            <w:tcW w:w="1925" w:type="dxa"/>
+            <w:vAlign w:val="center"/>
+          </w:tcPr>
+          <w:p>
+            <w:pPr>
+              <w:spacing w:before="240" w:line="276" w:lineRule="auto"/>
+              <w:jc w:val="center"/>
+              <w:rPr>
+                <w:rFonts w:ascii="Cambria" w:eastAsiaTheme="minorEastAsia" w:hAnsi="Cambria"/>
+                <w:sz w:val="28"/>
+                <w:szCs w:val="28"/>
+              </w:rPr>
+            </w:pPr>
+            <w:r>
+              <w:rPr>
+                <w:rFonts w:ascii="Cambria" w:eastAsiaTheme="minorEastAsia" w:hAnsi="Cambria"/>
+                <w:noProof/>
+                <w:sz w:val="28"/>
+                <w:szCs w:val="28"/>
+              </w:rPr>
+              <w:drawing>
+                <wp:inline distT="0" distB="0" distL="0" distR="0" wp14:anchorId="7539C91E" wp14:editId="6651C48F">
+                  <wp:extent cx="918402" cy="420084"/>
+                  <wp:effectExtent l="0" t="0" r="0" b="0"/>
+                  <wp:docPr id="11" name="Immagine 11"/>
+                  <wp:cNvGraphicFramePr>
+                    <a:graphicFrameLocks xmlns:a="http://schemas.openxmlformats.org/drawingml/2006/main" noChangeAspect="1"/>
+                  </wp:cNvGraphicFramePr>
+                  <a:graphic xmlns:a="http://schemas.openxmlformats.org/drawingml/2006/main">
+                    <a:graphicData uri="http://schemas.openxmlformats.org/drawingml/2006/picture">
+                      <pic:pic xmlns:pic="http://schemas.openxmlformats.org/drawingml/2006/picture">
+                        <pic:nvPicPr>
+                          <pic:cNvPr id="11" name="Immagine 11"/>
+                          <pic:cNvPicPr/>
+                        </pic:nvPicPr>
+                        <pic:blipFill>
+                          <a:blip r:embed="rId12" cstate="print">
+                            <a:extLst>
+                              <a:ext uri="{28A0092B-C50C-407E-A947-70E740481C1C}">
+                                <a14:useLocalDpi xmlns:a14="http://schemas.microsoft.com/office/drawing/2010/main" val="0"/>
+                              </a:ext>
+                            </a:extLst>
+                          </a:blip>
+                          <a:stretch>
+                            <a:fillRect/>
+                          </a:stretch>
+                        </pic:blipFill>
+                        <pic:spPr>
+                          <a:xfrm>
+                            <a:off x="0" y="0"/>
+                            <a:ext cx="918402" cy="420084"/>
+                          </a:xfrm>
+                          <a:prstGeom prst="rect">
+                            <a:avLst/>
+                          </a:prstGeom>
+                        </pic:spPr>
+                      </pic:pic>
+                    </a:graphicData>
+                  </a:graphic>
+                </wp:inline>
+              </w:drawing>
+            </w:r>
+          </w:p>
+        </w:tc>
+        <w:tc>
+          <w:tcPr>
+            <w:tcW w:w="1926" w:type="dxa"/>
+            <w:vAlign w:val="center"/>
+          </w:tcPr>
+          <w:p>
+            <w:pPr>
+              <w:spacing w:before="240" w:line="276" w:lineRule="auto"/>
+              <w:jc w:val="center"/>
+              <w:rPr>
+                <w:rFonts w:ascii="Cambria" w:eastAsiaTheme="minorEastAsia" w:hAnsi="Cambria"/>
+                <w:sz w:val="28"/>
+                <w:szCs w:val="28"/>
+              </w:rPr>
+            </w:pPr>
+            <w:r>
+              <w:rPr>
+                <w:rFonts w:ascii="Cambria" w:eastAsiaTheme="minorEastAsia" w:hAnsi="Cambria"/>
+                <w:noProof/>
+                <w:sz w:val="28"/>
+                <w:szCs w:val="28"/>
+              </w:rPr>
+              <w:drawing>
+                <wp:inline distT="0" distB="0" distL="0" distR="0" wp14:anchorId="715128AD" wp14:editId="164A431B">
+                  <wp:extent cx="726370" cy="420084"/>
+                  <wp:effectExtent l="0" t="0" r="0" b="0"/>
+                  <wp:docPr id="13" name="Immagine 13"/>
+                  <wp:cNvGraphicFramePr>
+                    <a:graphicFrameLocks xmlns:a="http://schemas.openxmlformats.org/drawingml/2006/main" noChangeAspect="1"/>
+                  </wp:cNvGraphicFramePr>
+                  <a:graphic xmlns:a="http://schemas.openxmlformats.org/drawingml/2006/main">
+                    <a:graphicData uri="http://schemas.openxmlformats.org/drawingml/2006/picture">
+                      <pic:pic xmlns:pic="http://schemas.openxmlformats.org/drawingml/2006/picture">
+                        <pic:nvPicPr>
+                          <pic:cNvPr id="13" name="Immagine 13"/>
+                          <pic:cNvPicPr/>
+                        </pic:nvPicPr>
+                        <pic:blipFill>
+                          <a:blip r:embed="rId13" cstate="print">
+                            <a:extLst>
+                              <a:ext uri="{28A0092B-C50C-407E-A947-70E740481C1C}">
+                                <a14:useLocalDpi xmlns:a14="http://schemas.microsoft.com/office/drawing/2010/main" val="0"/>
+                              </a:ext>
+                            </a:extLst>
+                          </a:blip>
+                          <a:stretch>
+                            <a:fillRect/>
+                          </a:stretch>
+                        </pic:blipFill>
+                        <pic:spPr>
+                          <a:xfrm>
+                            <a:off x="0" y="0"/>
+                            <a:ext cx="726370" cy="420084"/>
+                          </a:xfrm>
+                          <a:prstGeom prst="rect">
+                            <a:avLst/>
+                          </a:prstGeom>
+                        </pic:spPr>
+                      </pic:pic>
+                    </a:graphicData>
+                  </a:graphic>
+                </wp:inline>
+              </w:drawing>
+            </w:r>
+          </w:p>
+        </w:tc>
+        <w:tc>
+          <w:tcPr>
+            <w:tcW w:w="1926" w:type="dxa"/>
+            <w:vAlign w:val="center"/>
+          </w:tcPr>
+          <w:p>
+            <w:pPr>
+              <w:spacing w:before="240" w:line="276" w:lineRule="auto"/>
+              <w:jc w:val="center"/>
+              <w:rPr>
+                <w:rFonts w:ascii="Cambria" w:eastAsiaTheme="minorEastAsia" w:hAnsi="Cambria"/>
+                <w:sz w:val="28"/>
+                <w:szCs w:val="28"/>
+              </w:rPr>
+            </w:pPr>
+            <w:r>
+              <w:rPr>
+                <w:rFonts w:ascii="Cambria" w:eastAsiaTheme="minorEastAsia" w:hAnsi="Cambria"/>
+                <w:noProof/>
+                <w:sz w:val="28"/>
+                <w:szCs w:val="28"/>
+              </w:rPr>
+              <w:drawing>
+                <wp:inline distT="0" distB="0" distL="0" distR="0" wp14:anchorId="11410416" wp14:editId="01960393">
+                  <wp:extent cx="726370" cy="309917"/>
+                  <wp:effectExtent l="0" t="0" r="0" b="0"/>
+                  <wp:docPr id="14" name="Immagine 14"/>
+                  <wp:cNvGraphicFramePr>
+                    <a:graphicFrameLocks xmlns:a="http://schemas.openxmlformats.org/drawingml/2006/main" noChangeAspect="1"/>
+                  </wp:cNvGraphicFramePr>
+                  <a:graphic xmlns:a="http://schemas.openxmlformats.org/drawingml/2006/main">
+                    <a:graphicData uri="http://schemas.openxmlformats.org/drawingml/2006/picture">
+                      <pic:pic xmlns:pic="http://schemas.openxmlformats.org/drawingml/2006/picture">
+                        <pic:nvPicPr>
+                          <pic:cNvPr id="14" name="Immagine 14"/>
+                          <pic:cNvPicPr/>
+                        </pic:nvPicPr>
+                        <pic:blipFill>
+                          <a:blip r:embed="rId14" cstate="print">
+                            <a:extLst>
+                              <a:ext uri="{28A0092B-C50C-407E-A947-70E740481C1C}">
+                                <a14:useLocalDpi xmlns:a14="http://schemas.microsoft.com/office/drawing/2010/main" val="0"/>
+                              </a:ext>
+                            </a:extLst>
+                          </a:blip>
+                          <a:stretch>
+                            <a:fillRect/>
+                          </a:stretch>
+                        </pic:blipFill>
+                        <pic:spPr>
+                          <a:xfrm>
+                            <a:off x="0" y="0"/>
+                            <a:ext cx="726370" cy="309917"/>
+                          </a:xfrm>
+                          <a:prstGeom prst="rect">
+                            <a:avLst/>
+                          </a:prstGeom>
+                        </pic:spPr>
+                      </pic:pic>
+                    </a:graphicData>
+                  </a:graphic>
+                </wp:inline>
+              </w:drawing>
+            </w:r>
+          </w:p>
+        </w:tc>
+        <w:tc>
+          <w:tcPr>
+            <w:tcW w:w="1926" w:type="dxa"/>
+            <w:vAlign w:val="center"/>
+          </w:tcPr>
+          <w:p>
+            <w:pPr>
+              <w:spacing w:before="240" w:line="276" w:lineRule="auto"/>
+              <w:jc w:val="center"/>
+              <w:rPr>
+                <w:rFonts w:ascii="Cambria" w:eastAsiaTheme="minorEastAsia" w:hAnsi="Cambria"/>
+                <w:sz w:val="28"/>
+                <w:szCs w:val="28"/>
+              </w:rPr>
+            </w:pPr>
+            <w:r>
+              <w:rPr>
+                <w:rFonts w:ascii="Cambria" w:eastAsiaTheme="minorEastAsia" w:hAnsi="Cambria"/>
+                <w:noProof/>
+                <w:sz w:val="28"/>
+                <w:szCs w:val="28"/>
+              </w:rPr>
+              <w:drawing>
+                <wp:inline distT="0" distB="0" distL="0" distR="0" wp14:anchorId="18741CAD" wp14:editId="3D6417C9">
+                  <wp:extent cx="726370" cy="259879"/>
+                  <wp:effectExtent l="0" t="0" r="0" b="6985"/>
+                  <wp:docPr id="15" name="Immagine 15"/>
+                  <wp:cNvGraphicFramePr>
+                    <a:graphicFrameLocks xmlns:a="http://schemas.openxmlformats.org/drawingml/2006/main" noChangeAspect="1"/>
+                  </wp:cNvGraphicFramePr>
+                  <a:graphic xmlns:a="http://schemas.openxmlformats.org/drawingml/2006/main">
+                    <a:graphicData uri="http://schemas.openxmlformats.org/drawingml/2006/picture">
+                      <pic:pic xmlns:pic="http://schemas.openxmlformats.org/drawingml/2006/picture">
+                        <pic:nvPicPr>
+                          <pic:cNvPr id="15" name="Immagine 15"/>
+                          <pic:cNvPicPr/>
+                        </pic:nvPicPr>
+                        <pic:blipFill>
+                          <a:blip r:embed="rId15" cstate="print">
+                            <a:extLst>
+                              <a:ext uri="{28A0092B-C50C-407E-A947-70E740481C1C}">
+                                <a14:useLocalDpi xmlns:a14="http://schemas.microsoft.com/office/drawing/2010/main" val="0"/>
+                              </a:ext>
+                            </a:extLst>
+                          </a:blip>
+                          <a:stretch>
+                            <a:fillRect/>
+                          </a:stretch>
+                        </pic:blipFill>
+                        <pic:spPr>
+                          <a:xfrm>
+                            <a:off x="0" y="0"/>
+                            <a:ext cx="726370" cy="259879"/>
+                          </a:xfrm>
+                          <a:prstGeom prst="rect">
+                            <a:avLst/>
+                          </a:prstGeom>
+                        </pic:spPr>
+                      </pic:pic>
+                    </a:graphicData>
+                  </a:graphic>
+                </wp:inline>
+              </w:drawing>
+            </w:r>
+          </w:p>
+        </w:tc>
+      </w:tr>
+    </w:tbl>
+    <w:p>
+      <w:pPr>
+        <w:spacing w:before="240" w:line="276" w:lineRule="auto"/>
+        <w:ind w:left="283"/>
+        <w:rPr>
+          <w:rFonts w:ascii="Cambria" w:eastAsiaTheme="minorEastAsia" w:hAnsi="Cambria"/>
+          <w:sz w:val="28"/>
+          <w:szCs w:val="28"/>
+        </w:rPr>
+      </w:pPr>
+    </w:p>
+    <w:p>
+      <w:pPr>
+        <w:spacing w:before="240" w:line="276" w:lineRule="auto"/>
+        <w:ind w:left="283"/>
+        <w:rPr>
+          <w:rFonts w:ascii="Cambria" w:eastAsiaTheme="minorEastAsia" w:hAnsi="Cambria"/>
+          <w:sz w:val="28"/>
+          <w:szCs w:val="28"/>
+        </w:rPr>
+      </w:pPr>
+      <w:r>
+        <w:rPr>
+          <w:rFonts w:ascii="Cambria" w:eastAsiaTheme="minorEastAsia" w:hAnsi="Cambria"/>
+          <w:sz w:val="28"/>
+          <w:szCs w:val="28"/>
+        </w:rPr>
+        <w:t>Da qui</w:t>
+      </w:r>
+      <w:r>
+        <w:rPr>
+          <w:rFonts w:ascii="Cambria" w:eastAsiaTheme="minorEastAsia" w:hAnsi="Cambria"/>
+          <w:sz w:val="28"/>
+          <w:szCs w:val="28"/>
+        </w:rPr>
+        <w:t xml:space="preserve">, però, passiamo all’altra faccia della medaglia, che va a diventare il dominio del nostro problema. I siti sopra elencati, di certo, </w:t>
+      </w:r>
+      <w:r>
+        <w:rPr>
+          <w:rFonts w:ascii="Cambria" w:eastAsiaTheme="minorEastAsia" w:hAnsi="Cambria"/>
+          <w:sz w:val="28"/>
+          <w:szCs w:val="28"/>
+        </w:rPr>
+        <w:t xml:space="preserve">sono dei veri pionieri dell’e-commerce alimentare italiano, ma i prodotti vengono spesso selezionanti da grandi aziende agricole, vinicole </w:t>
+      </w:r>
+      <w:proofErr w:type="spellStart"/>
+      <w:r>
+        <w:rPr>
+          <w:rFonts w:ascii="Cambria" w:eastAsiaTheme="minorEastAsia" w:hAnsi="Cambria"/>
+          <w:sz w:val="28"/>
+          <w:szCs w:val="28"/>
+        </w:rPr>
+        <w:t>etc</w:t>
+      </w:r>
+      <w:proofErr w:type="spellEnd"/>
+      <w:r>
+        <w:rPr>
+          <w:rFonts w:ascii="Cambria" w:eastAsiaTheme="minorEastAsia" w:hAnsi="Cambria"/>
+          <w:sz w:val="28"/>
+          <w:szCs w:val="28"/>
+        </w:rPr>
+        <w:t xml:space="preserve">, che coprono un business </w:t>
+      </w:r>
+      <w:r>
+        <w:rPr>
+          <w:rFonts w:ascii="Cambria" w:eastAsiaTheme="minorEastAsia" w:hAnsi="Cambria"/>
+          <w:sz w:val="28"/>
+          <w:szCs w:val="28"/>
+        </w:rPr>
+        <w:lastRenderedPageBreak/>
+        <w:t xml:space="preserve">davvero enorme. Un piccolo produttore di generi alimentari artigianali ha sempre più difficoltà ad approcciarsi al mondo delle vendite online. </w:t>
+      </w:r>
+    </w:p>
+    <w:tbl>
+      <w:tblPr>
+        <w:tblStyle w:val="Grigliatabella"/>
+        <w:tblW w:w="0" w:type="auto"/>
+        <w:tblInd w:w="283" w:type="dxa"/>
+        <w:tblBorders>
+          <w:top w:val="none" w:sz="0" w:space="0" w:color="auto"/>
+          <w:left w:val="none" w:sz="0" w:space="0" w:color="auto"/>
+          <w:bottom w:val="none" w:sz="0" w:space="0" w:color="auto"/>
+          <w:right w:val="none" w:sz="0" w:space="0" w:color="auto"/>
+          <w:insideH w:val="none" w:sz="0" w:space="0" w:color="auto"/>
+          <w:insideV w:val="none" w:sz="0" w:space="0" w:color="auto"/>
+        </w:tblBorders>
+        <w:tblLook w:val="04A0" w:firstRow="1" w:lastRow="0" w:firstColumn="1" w:lastColumn="0" w:noHBand="0" w:noVBand="1"/>
+      </w:tblPr>
+      <w:tblGrid>
+        <w:gridCol w:w="3205"/>
+        <w:gridCol w:w="2904"/>
+        <w:gridCol w:w="3246"/>
+      </w:tblGrid>
+      <w:tr>
+        <w:trPr>
+          <w:trHeight w:val="2621"/>
+        </w:trPr>
+        <w:tc>
+          <w:tcPr>
+            <w:tcW w:w="3209" w:type="dxa"/>
+            <w:vAlign w:val="center"/>
+          </w:tcPr>
+          <w:p>
+            <w:pPr>
+              <w:spacing w:before="240" w:line="276" w:lineRule="auto"/>
+              <w:rPr>
+                <w:rFonts w:ascii="Cambria" w:eastAsiaTheme="minorEastAsia" w:hAnsi="Cambria"/>
+                <w:sz w:val="28"/>
+                <w:szCs w:val="28"/>
+              </w:rPr>
+            </w:pPr>
+            <w:r>
+              <w:rPr>
+                <w:rFonts w:ascii="Cambria" w:eastAsiaTheme="minorEastAsia" w:hAnsi="Cambria"/>
+                <w:noProof/>
+                <w:sz w:val="28"/>
+                <w:szCs w:val="28"/>
+              </w:rPr>
+              <w:drawing>
+                <wp:inline distT="0" distB="0" distL="0" distR="0" wp14:anchorId="45254C9E" wp14:editId="09DE4E12">
+                  <wp:extent cx="1879600" cy="1253067"/>
+                  <wp:effectExtent l="0" t="0" r="6350" b="4445"/>
+                  <wp:docPr id="16" name="Immagine 16" descr="Immagine che contiene erba, cielo, uomo, esterni&#10;&#10;Descrizione generata automaticamente"/>
+                  <wp:cNvGraphicFramePr>
+                    <a:graphicFrameLocks xmlns:a="http://schemas.openxmlformats.org/drawingml/2006/main" noChangeAspect="1"/>
+                  </wp:cNvGraphicFramePr>
+                  <a:graphic xmlns:a="http://schemas.openxmlformats.org/drawingml/2006/main">
+                    <a:graphicData uri="http://schemas.openxmlformats.org/drawingml/2006/picture">
+                      <pic:pic xmlns:pic="http://schemas.openxmlformats.org/drawingml/2006/picture">
+                        <pic:nvPicPr>
+                          <pic:cNvPr id="16" name="Immagine 16" descr="Immagine che contiene erba, cielo, uomo, esterni&#10;&#10;Descrizione generata automaticamente"/>
+                          <pic:cNvPicPr/>
+                        </pic:nvPicPr>
+                        <pic:blipFill>
+                          <a:blip r:embed="rId16" cstate="print">
+                            <a:extLst>
+                              <a:ext uri="{28A0092B-C50C-407E-A947-70E740481C1C}">
+                                <a14:useLocalDpi xmlns:a14="http://schemas.microsoft.com/office/drawing/2010/main" val="0"/>
+                              </a:ext>
+                            </a:extLst>
+                          </a:blip>
+                          <a:stretch>
+                            <a:fillRect/>
+                          </a:stretch>
+                        </pic:blipFill>
+                        <pic:spPr>
+                          <a:xfrm>
+                            <a:off x="0" y="0"/>
+                            <a:ext cx="1893428" cy="1262286"/>
+                          </a:xfrm>
+                          <a:prstGeom prst="rect">
+                            <a:avLst/>
+                          </a:prstGeom>
+                        </pic:spPr>
+                      </pic:pic>
+                    </a:graphicData>
+                  </a:graphic>
+                </wp:inline>
+              </w:drawing>
+            </w:r>
+          </w:p>
+        </w:tc>
+        <w:tc>
+          <w:tcPr>
+            <w:tcW w:w="3209" w:type="dxa"/>
+            <w:vAlign w:val="center"/>
+          </w:tcPr>
+          <w:p>
+            <w:pPr>
+              <w:spacing w:before="240" w:line="276" w:lineRule="auto"/>
+              <w:jc w:val="center"/>
+              <w:rPr>
+                <w:rFonts w:ascii="Cambria" w:eastAsiaTheme="minorEastAsia" w:hAnsi="Cambria"/>
+                <w:sz w:val="28"/>
+                <w:szCs w:val="28"/>
+              </w:rPr>
+            </w:pPr>
+            <w:r>
+              <w:rPr>
+                <w:rFonts w:ascii="Cambria" w:eastAsiaTheme="minorEastAsia" w:hAnsi="Cambria"/>
+                <w:noProof/>
+                <w:sz w:val="28"/>
+                <w:szCs w:val="28"/>
+              </w:rPr>
+              <w:drawing>
+                <wp:inline distT="0" distB="0" distL="0" distR="0" wp14:anchorId="7C801A12" wp14:editId="1FA92660">
+                  <wp:extent cx="660460" cy="660460"/>
+                  <wp:effectExtent l="0" t="0" r="6350" b="6350"/>
+                  <wp:docPr id="18" name="Immagine 18"/>
+                  <wp:cNvGraphicFramePr>
+                    <a:graphicFrameLocks xmlns:a="http://schemas.openxmlformats.org/drawingml/2006/main" noChangeAspect="1"/>
+                  </wp:cNvGraphicFramePr>
+                  <a:graphic xmlns:a="http://schemas.openxmlformats.org/drawingml/2006/main">
+                    <a:graphicData uri="http://schemas.openxmlformats.org/drawingml/2006/picture">
+                      <pic:pic xmlns:pic="http://schemas.openxmlformats.org/drawingml/2006/picture">
+                        <pic:nvPicPr>
+                          <pic:cNvPr id="18" name="Immagine 18"/>
+                          <pic:cNvPicPr/>
+                        </pic:nvPicPr>
+                        <pic:blipFill>
+                          <a:blip r:embed="rId17" cstate="print">
+                            <a:extLst>
+                              <a:ext uri="{28A0092B-C50C-407E-A947-70E740481C1C}">
+                                <a14:useLocalDpi xmlns:a14="http://schemas.microsoft.com/office/drawing/2010/main" val="0"/>
+                              </a:ext>
+                            </a:extLst>
+                          </a:blip>
+                          <a:stretch>
+                            <a:fillRect/>
+                          </a:stretch>
+                        </pic:blipFill>
+                        <pic:spPr>
+                          <a:xfrm>
+                            <a:off x="0" y="0"/>
+                            <a:ext cx="660460" cy="660460"/>
+                          </a:xfrm>
+                          <a:prstGeom prst="rect">
+                            <a:avLst/>
+                          </a:prstGeom>
+                        </pic:spPr>
+                      </pic:pic>
+                    </a:graphicData>
+                  </a:graphic>
+                </wp:inline>
+              </w:drawing>
+            </w:r>
+          </w:p>
+        </w:tc>
+        <w:tc>
+          <w:tcPr>
+            <w:tcW w:w="3210" w:type="dxa"/>
+            <w:vAlign w:val="center"/>
+          </w:tcPr>
+          <w:p>
+            <w:pPr>
+              <w:spacing w:before="240" w:line="276" w:lineRule="auto"/>
+              <w:rPr>
+                <w:rFonts w:ascii="Cambria" w:eastAsiaTheme="minorEastAsia" w:hAnsi="Cambria"/>
+                <w:sz w:val="28"/>
+                <w:szCs w:val="28"/>
+              </w:rPr>
+            </w:pPr>
+            <w:r>
+              <w:rPr>
+                <w:rFonts w:ascii="Cambria" w:eastAsiaTheme="minorEastAsia" w:hAnsi="Cambria"/>
+                <w:noProof/>
+                <w:sz w:val="28"/>
+                <w:szCs w:val="28"/>
+              </w:rPr>
+              <w:drawing>
+                <wp:inline distT="0" distB="0" distL="0" distR="0" wp14:anchorId="767AD085" wp14:editId="063316D0">
+                  <wp:extent cx="1920240" cy="1280160"/>
+                  <wp:effectExtent l="0" t="0" r="3810" b="0"/>
+                  <wp:docPr id="17" name="Immagine 17" descr="Immagine che contiene testo, persona, computer, scrivania&#10;&#10;Descrizione generata automaticamente"/>
+                  <wp:cNvGraphicFramePr>
+                    <a:graphicFrameLocks xmlns:a="http://schemas.openxmlformats.org/drawingml/2006/main" noChangeAspect="1"/>
+                  </wp:cNvGraphicFramePr>
+                  <a:graphic xmlns:a="http://schemas.openxmlformats.org/drawingml/2006/main">
+                    <a:graphicData uri="http://schemas.openxmlformats.org/drawingml/2006/picture">
+                      <pic:pic xmlns:pic="http://schemas.openxmlformats.org/drawingml/2006/picture">
+                        <pic:nvPicPr>
+                          <pic:cNvPr id="17" name="Immagine 17" descr="Immagine che contiene testo, persona, computer, scrivania&#10;&#10;Descrizione generata automaticamente"/>
+                          <pic:cNvPicPr/>
+                        </pic:nvPicPr>
+                        <pic:blipFill>
+                          <a:blip r:embed="rId18" cstate="print">
+                            <a:extLst>
+                              <a:ext uri="{28A0092B-C50C-407E-A947-70E740481C1C}">
+                                <a14:useLocalDpi xmlns:a14="http://schemas.microsoft.com/office/drawing/2010/main" val="0"/>
+                              </a:ext>
+                            </a:extLst>
+                          </a:blip>
+                          <a:stretch>
+                            <a:fillRect/>
+                          </a:stretch>
+                        </pic:blipFill>
+                        <pic:spPr>
+                          <a:xfrm>
+                            <a:off x="0" y="0"/>
+                            <a:ext cx="1920240" cy="1280160"/>
+                          </a:xfrm>
+                          <a:prstGeom prst="rect">
+                            <a:avLst/>
+                          </a:prstGeom>
+                        </pic:spPr>
+                      </pic:pic>
+                    </a:graphicData>
+                  </a:graphic>
+                </wp:inline>
+              </w:drawing>
+            </w:r>
+          </w:p>
+        </w:tc>
+      </w:tr>
+    </w:tbl>
+    <w:p>
+      <w:pPr>
+        <w:spacing w:before="240" w:line="276" w:lineRule="auto"/>
+        <w:ind w:left="283"/>
+        <w:rPr>
+          <w:rFonts w:ascii="Cambria" w:eastAsiaTheme="minorEastAsia" w:hAnsi="Cambria"/>
+          <w:sz w:val="28"/>
+          <w:szCs w:val="28"/>
+        </w:rPr>
+      </w:pPr>
+      <w:r>
+        <w:rPr>
+          <w:rFonts w:ascii="Cambria" w:eastAsiaTheme="minorEastAsia" w:hAnsi="Cambria"/>
+          <w:sz w:val="28"/>
+          <w:szCs w:val="28"/>
+        </w:rPr>
+        <w:t xml:space="preserve">Spese molto elevate, sia per la creazione che per la manutenzione, oltre a tecnologie inaccessibili per molti di loro. Un piccolo negozio che produce miele artigianale non si prenderà mai il rischio di assoldare dei web developers per creare un sito sulla propria attività, dato che non c’è la certezza che possa rientrare nell’investimento. Oppure, per fare un altro esempio, come mostra l’immagine sopra, un anziano contadino che possiede una piccola tenuta agricola </w:t>
+      </w:r>
+    </w:p>
+    <w:p>
+      <w:pPr>
+        <w:spacing w:before="240" w:line="276" w:lineRule="auto"/>
+        <w:ind w:left="283"/>
+        <w:rPr>
+          <w:rFonts w:ascii="Cambria" w:eastAsiaTheme="minorEastAsia" w:hAnsi="Cambria"/>
+          <w:sz w:val="28"/>
+          <w:szCs w:val="28"/>
+        </w:rPr>
+      </w:pPr>
+      <w:r>
+        <w:rPr>
+          <w:rFonts w:ascii="Cambria" w:eastAsiaTheme="minorEastAsia" w:hAnsi="Cambria"/>
+          <w:sz w:val="28"/>
+          <w:szCs w:val="28"/>
+        </w:rPr>
+        <w:t xml:space="preserve">, poi, passiamo all’altra faccia della medaglia, cioè al dominio del nostro problema. </w:t>
+      </w:r>
+      <w:r>
+        <w:rPr>
+          <w:rFonts w:ascii="Cambria" w:eastAsiaTheme="minorEastAsia" w:hAnsi="Cambria"/>
+          <w:sz w:val="28"/>
+          <w:szCs w:val="28"/>
+        </w:rPr>
+        <w:t xml:space="preserve">Un piccolo rivenditore di generi alimentari, magari prodotti artigianalmente, ha sempre più difficoltà ad approcciarsi al mondo delle vendite online. Spesso, le </w:t>
+      </w:r>
+      <w:r>
+        <w:rPr>
+          <w:rFonts w:ascii="Cambria" w:eastAsiaTheme="minorEastAsia" w:hAnsi="Cambria"/>
+          <w:sz w:val="28"/>
+          <w:szCs w:val="28"/>
+        </w:rPr>
+        <w:t xml:space="preserve">spese sono molto elevate, sia per la creazione che per la manutenzione e, inoltre, molte di queste tecnologie sono inaccessibili per molti di loro. Un piccolo negozio che produce miele artigianale non potrà mai prendersi un rischio di creare un sito web di e-commerce, senza poi la certezza di rientrare nell’investimento. E, inoltre, un anziano che possiede un frutteto, di certo avrà poca dimestichezza con un </w:t>
+      </w:r>
+      <w:r>
+        <w:rPr>
+          <w:rFonts w:ascii="Cambria" w:eastAsiaTheme="minorEastAsia" w:hAnsi="Cambria"/>
+          <w:sz w:val="28"/>
+          <w:szCs w:val="28"/>
+        </w:rPr>
+        <w:t>computer; quindi,</w:t>
+      </w:r>
+      <w:r>
+        <w:rPr>
+          <w:rFonts w:ascii="Cambria" w:eastAsiaTheme="minorEastAsia" w:hAnsi="Cambria"/>
+          <w:sz w:val="28"/>
+          <w:szCs w:val="28"/>
+        </w:rPr>
+        <w:t xml:space="preserve"> non saprà neanche da dove cominciare</w:t>
+      </w:r>
+      <w:r>
+        <w:rPr>
+          <w:rFonts w:ascii="Cambria" w:eastAsiaTheme="minorEastAsia" w:hAnsi="Cambria"/>
+          <w:sz w:val="28"/>
+          <w:szCs w:val="28"/>
+        </w:rPr>
+        <w:t>.</w:t>
+      </w:r>
+    </w:p>
+    <w:p>
+      <w:pPr>
+        <w:spacing w:before="240" w:line="240" w:lineRule="auto"/>
+        <w:rPr>
+          <w:rFonts w:ascii="Cambria" w:eastAsiaTheme="minorEastAsia" w:hAnsi="Cambria"/>
+          <w:sz w:val="28"/>
+          <w:szCs w:val="28"/>
+        </w:rPr>
+      </w:pPr>
+    </w:p>
+    <w:p>
+      <w:pPr>
+        <w:spacing w:before="240" w:line="240" w:lineRule="auto"/>
+        <w:rPr>
+          <w:rFonts w:ascii="Georgia" w:eastAsiaTheme="minorEastAsia" w:hAnsi="Georgia"/>
+          <w:sz w:val="28"/>
+          <w:szCs w:val="28"/>
+        </w:rPr>
+      </w:pPr>
+    </w:p>
+    <w:p>
+      <w:pPr>
+        <w:spacing w:before="240" w:line="240" w:lineRule="auto"/>
+        <w:rPr>
+          <w:rFonts w:ascii="Georgia" w:eastAsiaTheme="minorEastAsia" w:hAnsi="Georgia"/>
+          <w:sz w:val="28"/>
+          <w:szCs w:val="28"/>
+        </w:rPr>
+      </w:pPr>
+    </w:p>
+    <w:p>
+      <w:pPr>
+        <w:spacing w:before="240" w:line="240" w:lineRule="auto"/>
+        <w:rPr>
+          <w:rFonts w:ascii="Georgia" w:eastAsiaTheme="minorEastAsia" w:hAnsi="Georgia"/>
+          <w:sz w:val="28"/>
+          <w:szCs w:val="28"/>
+        </w:rPr>
+      </w:pPr>
+    </w:p>
+    <w:p>
+      <w:pPr>
+        <w:spacing w:before="240" w:line="240" w:lineRule="auto"/>
+        <w:rPr>
+          <w:rFonts w:ascii="Georgia" w:eastAsiaTheme="minorEastAsia" w:hAnsi="Georgia"/>
+          <w:sz w:val="28"/>
+          <w:szCs w:val="28"/>
+        </w:rPr>
+      </w:pPr>
+    </w:p>
+    <w:p>
+      <w:pPr>
+        <w:spacing w:before="240" w:line="240" w:lineRule="auto"/>
+        <w:rPr>
+          <w:rFonts w:ascii="Georgia" w:eastAsiaTheme="minorEastAsia" w:hAnsi="Georgia"/>
+          <w:sz w:val="28"/>
+          <w:szCs w:val="28"/>
+        </w:rPr>
+      </w:pPr>
+    </w:p>
+    <w:p>
+      <w:pPr>
+        <w:spacing w:before="240" w:line="240" w:lineRule="auto"/>
+        <w:rPr>
+          <w:rFonts w:ascii="Cambria" w:eastAsiaTheme="minorEastAsia" w:hAnsi="Cambria" w:cstheme="minorHAnsi"/>
+          <w:b/>
+          <w:bCs/>
+          <w:sz w:val="28"/>
+          <w:szCs w:val="28"/>
+        </w:rPr>
+      </w:pPr>
+      <w:r>
+        <w:rPr>
+          <w:rFonts w:ascii="Cambria" w:eastAsiaTheme="minorEastAsia" w:hAnsi="Cambria" w:cstheme="minorHAnsi"/>
           <w:b/>
           <w:bCs/>
           <w:sz w:val="32"/>
           <w:szCs w:val="32"/>
         </w:rPr>
-      </w:pPr>
-      <w:r>
-        <w:rPr>
-          <w:rFonts w:ascii="Cambria" w:hAnsi="Cambria"/>
+        <w:lastRenderedPageBreak/>
+        <w:t>2. SCENARI</w:t>
+      </w:r>
+      <w:r>
+        <w:rPr>
+          <w:rFonts w:ascii="Cambria" w:eastAsiaTheme="minorEastAsia" w:hAnsi="Cambria" w:cstheme="minorHAnsi"/>
           <w:b/>
           <w:bCs/>
           <w:sz w:val="32"/>
           <w:szCs w:val="32"/>
         </w:rPr>
-        <w:t xml:space="preserve">1.1 </w:t>
-      </w:r>
-      <w:r>
-        <w:rPr>
-          <w:rFonts w:ascii="Cambria" w:hAnsi="Cambria"/>
-          <w:b/>
-          <w:bCs/>
-          <w:sz w:val="32"/>
-          <w:szCs w:val="32"/>
-        </w:rPr>
-        <w:t>DOMINIO DEL PROBLEMA</w:t>
-      </w:r>
-    </w:p>
-    <w:p>
-      <w:pPr>
-        <w:spacing w:before="240" w:line="240" w:lineRule="auto"/>
-        <w:ind w:left="283"/>
-        <w:rPr>
-          <w:rFonts w:ascii="Cambria" w:eastAsiaTheme="minorEastAsia" w:hAnsi="Cambria"/>
-          <w:sz w:val="28"/>
-          <w:szCs w:val="28"/>
-        </w:rPr>
-      </w:pPr>
-      <w:r>
-        <w:rPr>
-          <w:rFonts w:ascii="Cambria" w:eastAsiaTheme="minorEastAsia" w:hAnsi="Cambria"/>
-          <w:sz w:val="28"/>
-          <w:szCs w:val="28"/>
-        </w:rPr>
-        <w:t xml:space="preserve">Il mercato dell’e-commerce è dominato oggigiorno dai grandi marchi di elettronica e abbigliamento. Da poco, si sta affacciando su questo mondo anche il settore alimentare. </w:t>
-      </w:r>
-      <w:r>
-        <w:rPr>
-          <w:rFonts w:ascii="Cambria" w:eastAsiaTheme="minorEastAsia" w:hAnsi="Cambria"/>
-          <w:sz w:val="28"/>
-          <w:szCs w:val="28"/>
-        </w:rPr>
-        <w:t xml:space="preserve">Nel 2020, il </w:t>
-      </w:r>
-      <w:r>
-        <w:rPr>
-          <w:rFonts w:ascii="Cambria" w:eastAsiaTheme="minorEastAsia" w:hAnsi="Cambria"/>
-          <w:i/>
-          <w:iCs/>
-          <w:sz w:val="28"/>
-          <w:szCs w:val="28"/>
-        </w:rPr>
-        <w:t>Food&amp;Grocery</w:t>
-      </w:r>
-      <w:r>
-        <w:rPr>
-          <w:rFonts w:ascii="Cambria" w:eastAsiaTheme="minorEastAsia" w:hAnsi="Cambria"/>
-          <w:sz w:val="28"/>
-          <w:szCs w:val="28"/>
-        </w:rPr>
-        <w:t xml:space="preserve">, così come viene detto in gergo, </w:t>
-      </w:r>
-      <w:r>
-        <w:rPr>
-          <w:rFonts w:ascii="Cambria" w:eastAsiaTheme="minorEastAsia" w:hAnsi="Cambria"/>
-          <w:sz w:val="28"/>
-          <w:szCs w:val="28"/>
-        </w:rPr>
-        <w:t xml:space="preserve">ha registrato un’impennata di vendite di circa il 70% rispetto al 2019. </w:t>
-      </w:r>
-      <w:r>
-        <w:rPr>
-          <w:rFonts w:ascii="Cambria" w:eastAsiaTheme="minorEastAsia" w:hAnsi="Cambria"/>
-          <w:sz w:val="28"/>
-          <w:szCs w:val="28"/>
-        </w:rPr>
-        <w:t xml:space="preserve">Sempre più aziende alimentari decidono di aprire un sito </w:t>
-      </w:r>
-      <w:r>
-        <w:rPr>
-          <w:rFonts w:ascii="Cambria" w:eastAsiaTheme="minorEastAsia" w:hAnsi="Cambria"/>
-          <w:sz w:val="28"/>
-          <w:szCs w:val="28"/>
-        </w:rPr>
-        <w:t>e</w:t>
-      </w:r>
-      <w:r>
-        <w:rPr>
-          <w:rFonts w:ascii="Cambria" w:eastAsiaTheme="minorEastAsia" w:hAnsi="Cambria"/>
-          <w:sz w:val="28"/>
-          <w:szCs w:val="28"/>
-        </w:rPr>
-        <w:t xml:space="preserve"> permett</w:t>
-      </w:r>
-      <w:r>
-        <w:rPr>
-          <w:rFonts w:ascii="Cambria" w:eastAsiaTheme="minorEastAsia" w:hAnsi="Cambria"/>
-          <w:sz w:val="28"/>
-          <w:szCs w:val="28"/>
-        </w:rPr>
-        <w:t>ono</w:t>
-      </w:r>
-      <w:r>
-        <w:rPr>
-          <w:rFonts w:ascii="Cambria" w:eastAsiaTheme="minorEastAsia" w:hAnsi="Cambria"/>
-          <w:sz w:val="28"/>
-          <w:szCs w:val="28"/>
-        </w:rPr>
-        <w:t xml:space="preserve"> agli utenti di degustare i propri prodotti direttamente a casa loro. Da qui, poi, passiamo all’altra faccia della medaglia, cioè al dominio del nostro problema. </w:t>
-      </w:r>
-      <w:r>
-        <w:rPr>
-          <w:rFonts w:ascii="Cambria" w:eastAsiaTheme="minorEastAsia" w:hAnsi="Cambria"/>
-          <w:sz w:val="28"/>
-          <w:szCs w:val="28"/>
-        </w:rPr>
-        <w:t xml:space="preserve">Un piccolo rivenditore di generi alimentari, magari prodotti artigianalmente, ha sempre più difficoltà ad approcciarsi al mondo delle vendite online. Spesso, le </w:t>
-      </w:r>
-      <w:r>
-        <w:rPr>
-          <w:rFonts w:ascii="Cambria" w:eastAsiaTheme="minorEastAsia" w:hAnsi="Cambria"/>
-          <w:sz w:val="28"/>
-          <w:szCs w:val="28"/>
-        </w:rPr>
-        <w:t xml:space="preserve">spese sono molto elevate, sia per la creazione che per la manutenzione e, inoltre, molte di queste tecnologie sono inaccessibili per molti di loro. Un piccolo negozio che produce miele artigianale non potrà mai prendersi un rischio di creare un sito web di e-commerce, senza poi la certezza di rientrare nell’investimento. E, inoltre, un anziano che possiede un frutteto, di certo avrà poca dimestichezza con un </w:t>
-      </w:r>
-      <w:r>
-        <w:rPr>
-          <w:rFonts w:ascii="Cambria" w:eastAsiaTheme="minorEastAsia" w:hAnsi="Cambria"/>
-          <w:sz w:val="28"/>
-          <w:szCs w:val="28"/>
-        </w:rPr>
-        <w:t>computer; quindi,</w:t>
-      </w:r>
-      <w:r>
-        <w:rPr>
-          <w:rFonts w:ascii="Cambria" w:eastAsiaTheme="minorEastAsia" w:hAnsi="Cambria"/>
-          <w:sz w:val="28"/>
-          <w:szCs w:val="28"/>
-        </w:rPr>
-        <w:t xml:space="preserve"> non saprà neanche da dove cominciare</w:t>
-      </w:r>
-      <w:r>
-        <w:rPr>
-          <w:rFonts w:ascii="Cambria" w:eastAsiaTheme="minorEastAsia" w:hAnsi="Cambria"/>
-          <w:sz w:val="28"/>
-          <w:szCs w:val="28"/>
-        </w:rPr>
-        <w:t>.</w:t>
-      </w:r>
-    </w:p>
-    <w:p>
-      <w:pPr>
-        <w:spacing w:before="240" w:line="240" w:lineRule="auto"/>
-        <w:rPr>
-          <w:rFonts w:ascii="Cambria" w:eastAsiaTheme="minorEastAsia" w:hAnsi="Cambria"/>
-          <w:b/>
-          <w:bCs/>
-          <w:sz w:val="32"/>
-          <w:szCs w:val="32"/>
-        </w:rPr>
-      </w:pPr>
-      <w:r>
-        <w:rPr>
-          <w:rFonts w:ascii="Cambria" w:eastAsiaTheme="minorEastAsia" w:hAnsi="Cambria"/>
-          <w:b/>
-          <w:bCs/>
-          <w:sz w:val="32"/>
-          <w:szCs w:val="32"/>
-        </w:rPr>
-        <w:t>1.2 SISTEMA PROPOSTO E SCOPI</w:t>
-      </w:r>
-    </w:p>
-    <w:p>
-      <w:pPr>
-        <w:spacing w:before="240" w:line="240" w:lineRule="auto"/>
-        <w:ind w:left="284"/>
-        <w:rPr>
-          <w:rFonts w:ascii="Cambria" w:eastAsiaTheme="minorEastAsia" w:hAnsi="Cambria"/>
-          <w:sz w:val="28"/>
-          <w:szCs w:val="28"/>
-        </w:rPr>
-      </w:pPr>
-      <w:r>
-        <w:rPr>
-          <w:rFonts w:ascii="Cambria" w:eastAsiaTheme="minorEastAsia" w:hAnsi="Cambria"/>
-          <w:sz w:val="28"/>
-          <w:szCs w:val="28"/>
-        </w:rPr>
-        <w:t xml:space="preserve">La nostra proposta si basa sulla realizzazione di una web application, chiamata </w:t>
-      </w:r>
-      <w:r>
-        <w:rPr>
-          <w:rFonts w:ascii="Cambria" w:eastAsiaTheme="minorEastAsia" w:hAnsi="Cambria"/>
-          <w:i/>
-          <w:iCs/>
-          <w:sz w:val="28"/>
-          <w:szCs w:val="28"/>
-        </w:rPr>
-        <w:t>FoodArt</w:t>
-      </w:r>
-      <w:r>
-        <w:rPr>
-          <w:rFonts w:ascii="Cambria" w:eastAsiaTheme="minorEastAsia" w:hAnsi="Cambria"/>
-          <w:sz w:val="28"/>
-          <w:szCs w:val="28"/>
-        </w:rPr>
-        <w:t xml:space="preserve">. Il nome gioca sulle parole inglesi </w:t>
-      </w:r>
-      <w:r>
-        <w:rPr>
-          <w:rFonts w:ascii="Cambria" w:eastAsiaTheme="minorEastAsia" w:hAnsi="Cambria"/>
-          <w:i/>
-          <w:iCs/>
-          <w:sz w:val="28"/>
-          <w:szCs w:val="28"/>
-        </w:rPr>
-        <w:t>food</w:t>
-      </w:r>
-      <w:r>
-        <w:rPr>
-          <w:rFonts w:ascii="Cambria" w:eastAsiaTheme="minorEastAsia" w:hAnsi="Cambria"/>
-          <w:sz w:val="28"/>
-          <w:szCs w:val="28"/>
-        </w:rPr>
-        <w:t xml:space="preserve">, cibo, e </w:t>
-      </w:r>
-      <w:r>
-        <w:rPr>
-          <w:rFonts w:ascii="Cambria" w:eastAsiaTheme="minorEastAsia" w:hAnsi="Cambria"/>
-          <w:i/>
-          <w:iCs/>
-          <w:sz w:val="28"/>
-          <w:szCs w:val="28"/>
-        </w:rPr>
-        <w:t>artisan</w:t>
-      </w:r>
-      <w:r>
-        <w:rPr>
-          <w:rFonts w:ascii="Cambria" w:eastAsiaTheme="minorEastAsia" w:hAnsi="Cambria"/>
-          <w:sz w:val="28"/>
-          <w:szCs w:val="28"/>
-        </w:rPr>
-        <w:t xml:space="preserve">, che significa artigianale. FoodArt si </w:t>
-      </w:r>
-      <w:r>
-        <w:rPr>
-          <w:rFonts w:ascii="Cambria" w:eastAsiaTheme="minorEastAsia" w:hAnsi="Cambria"/>
-          <w:sz w:val="28"/>
-          <w:szCs w:val="28"/>
-        </w:rPr>
-        <w:t>propone di superare i limiti che sono stati descritti precedentemente, mettendo a disposizione un sito web in cui tutti i piccoli rivenditori possono mettere in vendita i propri prodotti e guadagnarci senza nessuna commissione</w:t>
-      </w:r>
-      <w:r>
-        <w:rPr>
-          <w:rFonts w:ascii="Cambria" w:eastAsiaTheme="minorEastAsia" w:hAnsi="Cambria"/>
-          <w:sz w:val="28"/>
-          <w:szCs w:val="28"/>
-        </w:rPr>
-        <w:t xml:space="preserve">. </w:t>
-      </w:r>
-      <w:r>
-        <w:rPr>
-          <w:rFonts w:ascii="Cambria" w:eastAsiaTheme="minorEastAsia" w:hAnsi="Cambria"/>
-          <w:sz w:val="28"/>
-          <w:szCs w:val="28"/>
-        </w:rPr>
-        <w:t>Inoltre, il sistema permetterà a qualsiasi utente di poter fare acquisti liberamente rispettando le specifiche dei fornitori.</w:t>
-      </w:r>
-    </w:p>
-    <w:p>
-      <w:pPr>
-        <w:spacing w:before="240" w:line="240" w:lineRule="auto"/>
-        <w:rPr>
-          <w:rFonts w:ascii="Cambria" w:eastAsiaTheme="minorEastAsia" w:hAnsi="Cambria"/>
-          <w:b/>
-          <w:bCs/>
-          <w:sz w:val="32"/>
-          <w:szCs w:val="32"/>
-        </w:rPr>
-      </w:pPr>
-      <w:r>
-        <w:rPr>
-          <w:rFonts w:ascii="Cambria" w:eastAsiaTheme="minorEastAsia" w:hAnsi="Cambria"/>
-          <w:b/>
-          <w:bCs/>
-          <w:sz w:val="32"/>
-          <w:szCs w:val="32"/>
-        </w:rPr>
-        <w:t>1.3 OBIETTIVI E DESCRIZIONI DEL SISTEMA</w:t>
-      </w:r>
-    </w:p>
-    <w:p>
-      <w:pPr>
-        <w:spacing w:before="240" w:line="240" w:lineRule="auto"/>
-        <w:ind w:left="284"/>
-        <w:rPr>
-          <w:rFonts w:ascii="Cambria" w:eastAsiaTheme="minorEastAsia" w:hAnsi="Cambria"/>
-          <w:sz w:val="28"/>
-          <w:szCs w:val="28"/>
-        </w:rPr>
-      </w:pPr>
-      <w:r>
-        <w:rPr>
-          <w:rFonts w:ascii="Cambria" w:eastAsiaTheme="minorEastAsia" w:hAnsi="Cambria"/>
-          <w:sz w:val="28"/>
-          <w:szCs w:val="28"/>
-        </w:rPr>
-        <w:t>L’applicazione permetterà:</w:t>
-      </w:r>
-    </w:p>
-    <w:p>
-      <w:pPr>
-        <w:pStyle w:val="Paragrafoelenco"/>
-        <w:numPr>
-          <w:ilvl w:val="0"/>
-          <w:numId w:val="21"/>
-        </w:numPr>
-        <w:spacing w:before="240" w:line="240" w:lineRule="auto"/>
-        <w:rPr>
-          <w:rFonts w:ascii="Cambria" w:eastAsiaTheme="minorEastAsia" w:hAnsi="Cambria"/>
-          <w:sz w:val="28"/>
-          <w:szCs w:val="28"/>
-        </w:rPr>
-      </w:pPr>
-      <w:r>
-        <w:rPr>
-          <w:rFonts w:ascii="Cambria" w:eastAsiaTheme="minorEastAsia" w:hAnsi="Cambria"/>
-          <w:sz w:val="28"/>
-          <w:szCs w:val="28"/>
-        </w:rPr>
-        <w:t>ad un rivenditore di registrarsi e poter inserire liberamente i suoi prodotti, impostante alcune specifiche, come il prezzo e la quantità minima di acquisto.</w:t>
-      </w:r>
-    </w:p>
-    <w:p>
-      <w:pPr>
-        <w:pStyle w:val="Paragrafoelenco"/>
-        <w:numPr>
-          <w:ilvl w:val="0"/>
-          <w:numId w:val="21"/>
-        </w:numPr>
-        <w:spacing w:before="240" w:line="240" w:lineRule="auto"/>
-        <w:rPr>
-          <w:rFonts w:ascii="Cambria" w:eastAsiaTheme="minorEastAsia" w:hAnsi="Cambria"/>
-          <w:sz w:val="28"/>
-          <w:szCs w:val="28"/>
-        </w:rPr>
-      </w:pPr>
-      <w:r>
-        <w:rPr>
-          <w:rFonts w:ascii="Cambria" w:eastAsiaTheme="minorEastAsia" w:hAnsi="Cambria"/>
-          <w:sz w:val="28"/>
-          <w:szCs w:val="28"/>
-        </w:rPr>
-        <w:t>ad un utente generico di poter registrarsi e navigare nel sito, aggiungendo al carrello i prodotto che più gli interessano, prima di poterli acquistare.</w:t>
-      </w:r>
-    </w:p>
-    <w:p>
-      <w:pPr>
-        <w:pStyle w:val="Paragrafoelenco"/>
-        <w:numPr>
-          <w:ilvl w:val="0"/>
-          <w:numId w:val="21"/>
-        </w:numPr>
-        <w:spacing w:before="240" w:line="240" w:lineRule="auto"/>
-        <w:rPr>
-          <w:rFonts w:ascii="Cambria" w:eastAsiaTheme="minorEastAsia" w:hAnsi="Cambria"/>
-          <w:sz w:val="28"/>
-          <w:szCs w:val="28"/>
-        </w:rPr>
-      </w:pPr>
-      <w:r>
-        <w:rPr>
-          <w:rFonts w:ascii="Cambria" w:eastAsiaTheme="minorEastAsia" w:hAnsi="Cambria"/>
-          <w:sz w:val="28"/>
-          <w:szCs w:val="28"/>
-        </w:rPr>
-        <w:t>ad un rivenditore di poter anch’egli acquistare senza impedimenti i prodotti presenti all’interno del sito.</w:t>
-      </w:r>
-    </w:p>
-    <w:p>
-      <w:pPr>
-        <w:pStyle w:val="Paragrafoelenco"/>
-        <w:numPr>
-          <w:ilvl w:val="0"/>
-          <w:numId w:val="21"/>
-        </w:numPr>
-        <w:spacing w:before="240" w:line="240" w:lineRule="auto"/>
-        <w:rPr>
-          <w:rFonts w:ascii="Cambria" w:eastAsiaTheme="minorEastAsia" w:hAnsi="Cambria"/>
-          <w:sz w:val="28"/>
-          <w:szCs w:val="28"/>
-        </w:rPr>
-      </w:pPr>
-      <w:r>
-        <w:rPr>
-          <w:rFonts w:ascii="Cambria" w:eastAsiaTheme="minorEastAsia" w:hAnsi="Cambria"/>
-          <w:sz w:val="28"/>
-          <w:szCs w:val="28"/>
-        </w:rPr>
-        <w:lastRenderedPageBreak/>
-        <w:t>ad un amministratore di poter accedere alla propria dashboard, dove potrà controllare il sistema, visionando alcuni dati, sia riguardo i prodotti che gli utenti.</w:t>
-      </w:r>
-    </w:p>
-    <w:p>
-      <w:pPr>
-        <w:pStyle w:val="Paragrafoelenco"/>
-        <w:numPr>
-          <w:ilvl w:val="0"/>
-          <w:numId w:val="21"/>
-        </w:numPr>
-        <w:spacing w:before="240" w:line="240" w:lineRule="auto"/>
-        <w:rPr>
-          <w:rFonts w:ascii="Cambria" w:eastAsiaTheme="minorEastAsia" w:hAnsi="Cambria"/>
-          <w:sz w:val="28"/>
-          <w:szCs w:val="28"/>
-        </w:rPr>
-      </w:pPr>
-      <w:r>
-        <w:rPr>
-          <w:rFonts w:ascii="Cambria" w:eastAsiaTheme="minorEastAsia" w:hAnsi="Cambria"/>
-          <w:sz w:val="28"/>
-          <w:szCs w:val="28"/>
-        </w:rPr>
-        <w:t>ad un amministratore di approvare, sospendere o respingere le varie richieste che gli si presenteranno all’interno del sito</w:t>
-      </w:r>
-      <w:r>
-        <w:rPr>
-          <w:rFonts w:ascii="Cambria" w:eastAsiaTheme="minorEastAsia" w:hAnsi="Cambria"/>
-          <w:sz w:val="28"/>
-          <w:szCs w:val="28"/>
-        </w:rPr>
-        <w:t xml:space="preserve">, come l’approvazione di un rivenditore, l’approvazione di un prodotto o di un commento. </w:t>
-      </w:r>
-    </w:p>
-    <w:p>
-      <w:pPr>
-        <w:spacing w:before="240" w:line="240" w:lineRule="auto"/>
-        <w:rPr>
-          <w:rFonts w:ascii="Cambria" w:eastAsiaTheme="minorEastAsia" w:hAnsi="Cambria"/>
-          <w:b/>
-          <w:bCs/>
-          <w:sz w:val="32"/>
-          <w:szCs w:val="32"/>
-        </w:rPr>
-      </w:pPr>
-      <w:r>
-        <w:rPr>
-          <w:rFonts w:ascii="Cambria" w:eastAsiaTheme="minorEastAsia" w:hAnsi="Cambria"/>
-          <w:b/>
-          <w:bCs/>
-          <w:sz w:val="32"/>
-          <w:szCs w:val="32"/>
-        </w:rPr>
-        <w:t>1.</w:t>
-      </w:r>
-      <w:r>
-        <w:rPr>
-          <w:rFonts w:ascii="Cambria" w:eastAsiaTheme="minorEastAsia" w:hAnsi="Cambria"/>
-          <w:b/>
-          <w:bCs/>
-          <w:sz w:val="32"/>
-          <w:szCs w:val="32"/>
-        </w:rPr>
-        <w:t>4</w:t>
-      </w:r>
-      <w:r>
-        <w:rPr>
-          <w:rFonts w:ascii="Cambria" w:eastAsiaTheme="minorEastAsia" w:hAnsi="Cambria"/>
-          <w:b/>
-          <w:bCs/>
-          <w:sz w:val="32"/>
-          <w:szCs w:val="32"/>
-        </w:rPr>
-        <w:t xml:space="preserve"> PANORAMICA</w:t>
-      </w:r>
-    </w:p>
-    <w:p>
-      <w:pPr>
-        <w:spacing w:before="240" w:line="240" w:lineRule="auto"/>
-        <w:ind w:left="284"/>
-        <w:rPr>
-          <w:rFonts w:ascii="Cambria" w:eastAsiaTheme="minorEastAsia" w:hAnsi="Cambria"/>
-          <w:sz w:val="28"/>
-          <w:szCs w:val="28"/>
-        </w:rPr>
-      </w:pPr>
-      <w:r>
-        <w:rPr>
-          <w:rFonts w:ascii="Cambria" w:eastAsiaTheme="minorEastAsia" w:hAnsi="Cambria"/>
-          <w:sz w:val="28"/>
-          <w:szCs w:val="28"/>
-        </w:rPr>
-        <w:t xml:space="preserve">Come già anticipato, FoodArt dovrà essere progettato per rispondere alle esigenze di determinati utenti, quali rivenditori, </w:t>
-      </w:r>
-      <w:r>
-        <w:rPr>
-          <w:rFonts w:ascii="Cambria" w:eastAsiaTheme="minorEastAsia" w:hAnsi="Cambria"/>
-          <w:sz w:val="28"/>
-          <w:szCs w:val="28"/>
-        </w:rPr>
-        <w:t xml:space="preserve">consumatori e amministratori. Dovrà semplificare i sistemi di </w:t>
-      </w:r>
-      <w:r>
-        <w:rPr>
-          <w:rFonts w:ascii="Cambria" w:eastAsiaTheme="minorEastAsia" w:hAnsi="Cambria"/>
-          <w:sz w:val="28"/>
-          <w:szCs w:val="28"/>
-        </w:rPr>
-        <w:t xml:space="preserve">ricerca, registrazione o login e, soprattutto di acquisto, oltre a poter garantire un’efficace gestione del sito da parte degli amministratori. </w:t>
-      </w:r>
-    </w:p>
-    <w:p>
-      <w:pPr>
-        <w:spacing w:before="240" w:line="240" w:lineRule="auto"/>
-        <w:rPr>
-          <w:rFonts w:ascii="Cambria" w:eastAsiaTheme="minorEastAsia" w:hAnsi="Cambria"/>
-          <w:sz w:val="28"/>
-          <w:szCs w:val="28"/>
-        </w:rPr>
-      </w:pPr>
-    </w:p>
-    <w:p>
-      <w:pPr>
-        <w:spacing w:before="240" w:line="240" w:lineRule="auto"/>
-        <w:rPr>
-          <w:rFonts w:ascii="Georgia" w:eastAsiaTheme="minorEastAsia" w:hAnsi="Georgia"/>
-          <w:sz w:val="28"/>
-          <w:szCs w:val="28"/>
-        </w:rPr>
-      </w:pPr>
-    </w:p>
-    <w:p>
-      <w:pPr>
-        <w:spacing w:before="240" w:line="240" w:lineRule="auto"/>
-        <w:rPr>
-          <w:rFonts w:ascii="Georgia" w:eastAsiaTheme="minorEastAsia" w:hAnsi="Georgia"/>
-          <w:sz w:val="28"/>
-          <w:szCs w:val="28"/>
-        </w:rPr>
-      </w:pPr>
-    </w:p>
-    <w:p>
-      <w:pPr>
-        <w:spacing w:before="240" w:line="240" w:lineRule="auto"/>
-        <w:rPr>
-          <w:rFonts w:ascii="Georgia" w:eastAsiaTheme="minorEastAsia" w:hAnsi="Georgia"/>
-          <w:sz w:val="28"/>
-          <w:szCs w:val="28"/>
-        </w:rPr>
-      </w:pPr>
-    </w:p>
-    <w:p>
-      <w:pPr>
-        <w:spacing w:before="240" w:line="240" w:lineRule="auto"/>
-        <w:rPr>
-          <w:rFonts w:ascii="Georgia" w:eastAsiaTheme="minorEastAsia" w:hAnsi="Georgia"/>
-          <w:sz w:val="28"/>
-          <w:szCs w:val="28"/>
-        </w:rPr>
-      </w:pPr>
-    </w:p>
-    <w:p>
-      <w:pPr>
-        <w:spacing w:before="240" w:line="240" w:lineRule="auto"/>
-        <w:rPr>
-          <w:rFonts w:ascii="Georgia" w:eastAsiaTheme="minorEastAsia" w:hAnsi="Georgia"/>
-          <w:sz w:val="28"/>
-          <w:szCs w:val="28"/>
-        </w:rPr>
-      </w:pPr>
-    </w:p>
-    <w:p>
-      <w:pPr>
-        <w:spacing w:before="240" w:line="240" w:lineRule="auto"/>
-        <w:rPr>
-          <w:rFonts w:ascii="Georgia" w:eastAsiaTheme="minorEastAsia" w:hAnsi="Georgia"/>
-          <w:sz w:val="28"/>
-          <w:szCs w:val="28"/>
-        </w:rPr>
-      </w:pPr>
-    </w:p>
-    <w:p>
-      <w:pPr>
-        <w:spacing w:before="240" w:line="240" w:lineRule="auto"/>
-        <w:rPr>
-          <w:rFonts w:ascii="Georgia" w:eastAsiaTheme="minorEastAsia" w:hAnsi="Georgia"/>
-          <w:sz w:val="28"/>
-          <w:szCs w:val="28"/>
-        </w:rPr>
-      </w:pPr>
-    </w:p>
-    <w:p>
-      <w:pPr>
-        <w:spacing w:before="240" w:line="240" w:lineRule="auto"/>
-        <w:rPr>
-          <w:rFonts w:ascii="Georgia" w:eastAsiaTheme="minorEastAsia" w:hAnsi="Georgia"/>
-          <w:sz w:val="28"/>
-          <w:szCs w:val="28"/>
-        </w:rPr>
-      </w:pPr>
-    </w:p>
-    <w:p>
-      <w:pPr>
-        <w:spacing w:before="240" w:line="240" w:lineRule="auto"/>
-        <w:rPr>
-          <w:rFonts w:ascii="Georgia" w:eastAsiaTheme="minorEastAsia" w:hAnsi="Georgia"/>
-          <w:sz w:val="28"/>
-          <w:szCs w:val="28"/>
-        </w:rPr>
-      </w:pPr>
-    </w:p>
-    <w:p>
-      <w:pPr>
-        <w:spacing w:before="240" w:line="240" w:lineRule="auto"/>
-        <w:rPr>
-          <w:rFonts w:ascii="Georgia" w:eastAsiaTheme="minorEastAsia" w:hAnsi="Georgia"/>
-          <w:sz w:val="28"/>
-          <w:szCs w:val="28"/>
-        </w:rPr>
-      </w:pPr>
-    </w:p>
-    <w:p>
-      <w:pPr>
-        <w:spacing w:before="240" w:line="240" w:lineRule="auto"/>
-        <w:rPr>
-          <w:rFonts w:ascii="Georgia" w:eastAsiaTheme="minorEastAsia" w:hAnsi="Georgia"/>
-          <w:sz w:val="28"/>
-          <w:szCs w:val="28"/>
-        </w:rPr>
-      </w:pPr>
-    </w:p>
-    <w:p>
-      <w:pPr>
-        <w:spacing w:before="240" w:line="240" w:lineRule="auto"/>
-        <w:rPr>
-          <w:rFonts w:ascii="Georgia" w:eastAsiaTheme="minorEastAsia" w:hAnsi="Georgia"/>
-          <w:sz w:val="28"/>
-          <w:szCs w:val="28"/>
-        </w:rPr>
-      </w:pPr>
-    </w:p>
-    <w:p>
-      <w:pPr>
-        <w:spacing w:before="240" w:line="240" w:lineRule="auto"/>
-        <w:rPr>
-          <w:rFonts w:ascii="Georgia" w:eastAsiaTheme="minorEastAsia" w:hAnsi="Georgia"/>
-          <w:sz w:val="28"/>
-          <w:szCs w:val="28"/>
-        </w:rPr>
-      </w:pPr>
-    </w:p>
-    <w:p>
-      <w:pPr>
-        <w:spacing w:before="240" w:line="240" w:lineRule="auto"/>
-        <w:rPr>
-          <w:rFonts w:ascii="Georgia" w:eastAsiaTheme="minorEastAsia" w:hAnsi="Georgia"/>
-          <w:sz w:val="28"/>
-          <w:szCs w:val="28"/>
-        </w:rPr>
-      </w:pPr>
-    </w:p>
-    <w:p>
-      <w:pPr>
-        <w:spacing w:before="240" w:line="240" w:lineRule="auto"/>
-        <w:rPr>
-          <w:rFonts w:ascii="Georgia" w:eastAsiaTheme="minorEastAsia" w:hAnsi="Georgia"/>
-          <w:sz w:val="28"/>
-          <w:szCs w:val="28"/>
-        </w:rPr>
-      </w:pPr>
-    </w:p>
-    <w:p>
-      <w:pPr>
-        <w:spacing w:before="240" w:line="240" w:lineRule="auto"/>
+        <w:br/>
+      </w:r>
+      <w:r>
         <w:rPr>
           <w:rFonts w:ascii="Cambria" w:eastAsiaTheme="minorEastAsia" w:hAnsi="Cambria" w:cstheme="minorHAnsi"/>
           <w:b/>
           <w:bCs/>
-          <w:sz w:val="40"/>
-          <w:szCs w:val="40"/>
-        </w:rPr>
-      </w:pPr>
-      <w:r>
-        <w:rPr>
-          <w:rFonts w:ascii="Cambria" w:eastAsiaTheme="minorEastAsia" w:hAnsi="Cambria" w:cstheme="minorHAnsi"/>
-          <w:b/>
-          <w:bCs/>
-          <w:sz w:val="40"/>
-          <w:szCs w:val="40"/>
-        </w:rPr>
-        <w:lastRenderedPageBreak/>
-        <w:t>2. SCENARI</w:t>
+          <w:sz w:val="28"/>
+          <w:szCs w:val="28"/>
+        </w:rPr>
+        <w:t>2.1 – Ricerca del Prodotto</w:t>
       </w:r>
     </w:p>
     <w:tbl>
@@ -3819,6 +4088,7 @@
                 <w:szCs w:val="28"/>
               </w:rPr>
             </w:pPr>
+            <w:bookmarkStart w:id="0" w:name="_Hlk85107006"/>
             <w:r>
               <w:rPr>
                 <w:rFonts w:ascii="Cambria" w:eastAsia="Calibri" w:hAnsi="Cambria" w:cs="Calibri"/>
@@ -3924,6 +4194,14 @@
               </w:rPr>
               <w:t>Luca: Utente</w:t>
             </w:r>
+            <w:r>
+              <w:rPr>
+                <w:rFonts w:ascii="Cambria" w:eastAsiaTheme="minorEastAsia" w:hAnsi="Cambria"/>
+                <w:sz w:val="24"/>
+                <w:szCs w:val="24"/>
+              </w:rPr>
+              <w:t xml:space="preserve"> generico</w:t>
+            </w:r>
           </w:p>
         </w:tc>
       </w:tr>
@@ -4107,6 +4385,7 @@
           </w:p>
         </w:tc>
       </w:tr>
+      <w:bookmarkEnd w:id="0"/>
     </w:tbl>
     <w:p>
       <w:pPr>
@@ -4212,6 +4491,7 @@
                 <w:szCs w:val="28"/>
               </w:rPr>
             </w:pPr>
+            <w:bookmarkStart w:id="1" w:name="_Hlk85107185"/>
             <w:r>
               <w:rPr>
                 <w:rFonts w:ascii="Cambria" w:eastAsia="Calibri" w:hAnsi="Cambria" w:cs="Calibri"/>
@@ -4505,7 +4785,25 @@
                 <w:sz w:val="24"/>
                 <w:szCs w:val="24"/>
               </w:rPr>
-              <w:t>, quindi Giuseppe spunta una checkbox, che gli apre altri campi, che Giuseppe compila</w:t>
+              <w:t xml:space="preserve">, quindi Giuseppe spunta una </w:t>
+            </w:r>
+            <w:proofErr w:type="spellStart"/>
+            <w:r>
+              <w:rPr>
+                <w:rFonts w:ascii="Cambria" w:eastAsia="Calibri" w:hAnsi="Cambria" w:cs="Calibri"/>
+                <w:sz w:val="24"/>
+                <w:szCs w:val="24"/>
+              </w:rPr>
+              <w:t>checkbox</w:t>
+            </w:r>
+            <w:proofErr w:type="spellEnd"/>
+            <w:r>
+              <w:rPr>
+                <w:rFonts w:ascii="Cambria" w:eastAsia="Calibri" w:hAnsi="Cambria" w:cs="Calibri"/>
+                <w:sz w:val="24"/>
+                <w:szCs w:val="24"/>
+              </w:rPr>
+              <w:t>, che gli apre altri campi, che Giuseppe compila</w:t>
             </w:r>
             <w:r>
               <w:rPr>
@@ -4606,6 +4904,7 @@
           </w:p>
         </w:tc>
       </w:tr>
+      <w:bookmarkEnd w:id="1"/>
     </w:tbl>
     <w:p>
       <w:pPr>
@@ -4802,6 +5101,7 @@
                 <w:szCs w:val="28"/>
               </w:rPr>
             </w:pPr>
+            <w:bookmarkStart w:id="2" w:name="_Hlk85107231"/>
             <w:r>
               <w:rPr>
                 <w:rFonts w:ascii="Cambria" w:eastAsia="Calibri" w:hAnsi="Cambria" w:cs="Calibri"/>
@@ -5116,6 +5416,7 @@
           </w:p>
         </w:tc>
       </w:tr>
+      <w:bookmarkEnd w:id="2"/>
     </w:tbl>
     <w:p>
       <w:pPr>
@@ -5281,6 +5582,7 @@
                 <w:szCs w:val="28"/>
               </w:rPr>
             </w:pPr>
+            <w:bookmarkStart w:id="3" w:name="_Hlk85107260"/>
             <w:r>
               <w:rPr>
                 <w:rFonts w:ascii="Cambria" w:eastAsia="Calibri" w:hAnsi="Cambria" w:cs="Calibri"/>
@@ -5571,15 +5873,7 @@
                 <w:sz w:val="24"/>
                 <w:szCs w:val="24"/>
               </w:rPr>
-              <w:t>Il sistema controlla che siano stati inseriti tutti i campi obbligatori (*)</w:t>
-            </w:r>
-            <w:r>
-              <w:rPr>
-                <w:rFonts w:ascii="Cambria" w:eastAsia="Calibri" w:hAnsi="Cambria" w:cs="Calibri"/>
-                <w:sz w:val="24"/>
-                <w:szCs w:val="24"/>
-              </w:rPr>
-              <w:t xml:space="preserve"> e che siano stati inseriti correttamente.</w:t>
+              <w:t>Il sistema controlla che siano stati inseriti tutti i campi obbligatori (*) e che siano stati inseriti correttamente.</w:t>
             </w:r>
           </w:p>
           <w:p>
@@ -5602,35 +5896,12 @@
                 <w:sz w:val="24"/>
                 <w:szCs w:val="24"/>
               </w:rPr>
-              <w:t>Una volta controllati i dati del</w:t>
-            </w:r>
-            <w:r>
-              <w:rPr>
-                <w:rFonts w:ascii="Cambria" w:eastAsia="Calibri" w:hAnsi="Cambria" w:cs="Calibri"/>
-                <w:sz w:val="24"/>
-                <w:szCs w:val="24"/>
-              </w:rPr>
-              <w:t xml:space="preserve"> prodotto</w:t>
-            </w:r>
-            <w:r>
-              <w:rPr>
-                <w:rFonts w:ascii="Cambria" w:eastAsia="Calibri" w:hAnsi="Cambria" w:cs="Calibri"/>
-                <w:sz w:val="24"/>
-                <w:szCs w:val="24"/>
-              </w:rPr>
-              <w:t xml:space="preserve">, il sistema </w:t>
-            </w:r>
-            <w:r>
-              <w:rPr>
-                <w:rFonts w:ascii="Cambria" w:eastAsia="Calibri" w:hAnsi="Cambria" w:cs="Calibri"/>
-                <w:sz w:val="24"/>
-                <w:szCs w:val="24"/>
-              </w:rPr>
-              <w:t>lo registra, mettendolo in lista di approvazione.</w:t>
+              <w:t>Una volta controllati i dati del prodotto, il sistema lo registra, mettendolo in lista di approvazione.</w:t>
             </w:r>
           </w:p>
         </w:tc>
       </w:tr>
+      <w:bookmarkEnd w:id="3"/>
     </w:tbl>
     <w:p>
       <w:pPr>
@@ -5969,6 +6240,7 @@
                 <w:szCs w:val="28"/>
               </w:rPr>
             </w:pPr>
+            <w:bookmarkStart w:id="4" w:name="_Hlk85107372"/>
             <w:r>
               <w:rPr>
                 <w:rFonts w:ascii="Cambria" w:eastAsia="Calibri" w:hAnsi="Cambria" w:cs="Calibri"/>
@@ -6196,15 +6468,7 @@
                 <w:sz w:val="24"/>
                 <w:szCs w:val="24"/>
               </w:rPr>
-              <w:t xml:space="preserve">Giuseppe clicca sull’icona dell’utente e gli si apre una tendina con due opzioni, di login o di registrazione. </w:t>
-            </w:r>
-            <w:r>
-              <w:rPr>
-                <w:rFonts w:ascii="Cambria" w:eastAsia="Calibri" w:hAnsi="Cambria" w:cs="Calibri"/>
-                <w:sz w:val="24"/>
-                <w:szCs w:val="24"/>
-              </w:rPr>
-              <w:t xml:space="preserve">Essendosi già registrato in passato, Davide clicca sul link </w:t>
+              <w:t xml:space="preserve">Giuseppe clicca sull’icona dell’utente e gli si apre una tendina con due opzioni, di login o di registrazione. Essendosi già registrato in passato, Davide clicca sul link </w:t>
             </w:r>
             <w:r>
               <w:rPr>
@@ -6304,6 +6568,7 @@
           </w:p>
         </w:tc>
       </w:tr>
+      <w:bookmarkEnd w:id="4"/>
     </w:tbl>
     <w:p>
       <w:pPr>
@@ -6478,6 +6743,7 @@
                 <w:szCs w:val="28"/>
               </w:rPr>
             </w:pPr>
+            <w:bookmarkStart w:id="5" w:name="_Hlk85107398"/>
             <w:r>
               <w:rPr>
                 <w:rFonts w:ascii="Cambria" w:eastAsia="Calibri" w:hAnsi="Cambria" w:cs="Calibri"/>
@@ -6663,23 +6929,7 @@
                 <w:sz w:val="24"/>
                 <w:szCs w:val="24"/>
               </w:rPr>
-              <w:t>Davide si trova all’interno della pagina del carrello, a cui ha appena aggiunto i prodotti che è desideroso di acquistare</w:t>
-            </w:r>
-            <w:r>
-              <w:rPr>
-                <w:rFonts w:ascii="Cambria" w:eastAsia="Calibri" w:hAnsi="Cambria" w:cs="Calibri"/>
-                <w:sz w:val="24"/>
-                <w:szCs w:val="24"/>
-              </w:rPr>
-              <w:t>.</w:t>
-            </w:r>
-            <w:r>
-              <w:rPr>
-                <w:rFonts w:ascii="Cambria" w:eastAsia="Calibri" w:hAnsi="Cambria" w:cs="Calibri"/>
-                <w:sz w:val="24"/>
-                <w:szCs w:val="24"/>
-              </w:rPr>
-              <w:t xml:space="preserve"> Così, Davide clicca sul bottone </w:t>
+              <w:t xml:space="preserve">Davide si trova all’interno della pagina del carrello, a cui ha appena aggiunto i prodotti che è desideroso di acquistare. Così, Davide clicca sul bottone </w:t>
             </w:r>
             <w:r>
               <w:rPr>
@@ -6798,6 +7048,7 @@
           </w:p>
         </w:tc>
       </w:tr>
+      <w:bookmarkEnd w:id="5"/>
     </w:tbl>
     <w:p/>
     <w:p>
@@ -6859,6 +7110,7 @@
           <w:szCs w:val="28"/>
         </w:rPr>
       </w:pPr>
+      <w:bookmarkStart w:id="6" w:name="_Hlk85095254"/>
       <w:r>
         <w:rPr>
           <w:rFonts w:ascii="Cambria" w:hAnsi="Cambria"/>
@@ -7594,39 +7846,7 @@
           <w:sz w:val="28"/>
           <w:szCs w:val="28"/>
         </w:rPr>
-        <w:t xml:space="preserve">: </w:t>
-      </w:r>
-      <w:r>
-        <w:rPr>
-          <w:rFonts w:ascii="Cambria" w:hAnsi="Cambria"/>
-          <w:sz w:val="28"/>
-          <w:szCs w:val="28"/>
-        </w:rPr>
-        <w:t xml:space="preserve">un </w:t>
-      </w:r>
-      <w:r>
-        <w:rPr>
-          <w:rFonts w:ascii="Cambria" w:hAnsi="Cambria"/>
-          <w:sz w:val="28"/>
-          <w:szCs w:val="28"/>
-        </w:rPr>
-        <w:t>utente</w:t>
-      </w:r>
-      <w:r>
-        <w:rPr>
-          <w:rFonts w:ascii="Cambria" w:hAnsi="Cambria"/>
-          <w:sz w:val="28"/>
-          <w:szCs w:val="28"/>
-        </w:rPr>
-        <w:t xml:space="preserve"> può registrarsi soltanto dopo aver compilato correttamente i suoi dati e </w:t>
-      </w:r>
-      <w:r>
-        <w:rPr>
-          <w:rFonts w:ascii="Cambria" w:hAnsi="Cambria"/>
-          <w:sz w:val="28"/>
-          <w:szCs w:val="28"/>
-        </w:rPr>
-        <w:t>avere effettuato il login</w:t>
+        <w:t>: un utente può registrarsi soltanto dopo aver compilato correttamente i suoi dati e avere effettuato il login</w:t>
       </w:r>
       <w:r>
         <w:rPr>
@@ -7744,15 +7964,7 @@
           <w:sz w:val="28"/>
           <w:szCs w:val="28"/>
         </w:rPr>
-        <w:t>: un utente può effettuare acquisti all’interno del sito</w:t>
-      </w:r>
-      <w:r>
-        <w:rPr>
-          <w:rFonts w:ascii="Cambria" w:hAnsi="Cambria"/>
-          <w:sz w:val="28"/>
-          <w:szCs w:val="28"/>
-        </w:rPr>
-        <w:t>, inserendo i prodotti che desidera all’interno del carrello, selezionando l’indirizzo di consegna e il metodo di pagamento, solo dopo che il sistema abbia validato la transazione e aggiornato appositamente il sito</w:t>
+        <w:t>: un utente può effettuare acquisti all’interno del sito, inserendo i prodotti che desidera all’interno del carrello, selezionando l’indirizzo di consegna e il metodo di pagamento, solo dopo che il sistema abbia validato la transazione e aggiornato appositamente il sito</w:t>
       </w:r>
       <w:r>
         <w:rPr>
@@ -7846,31 +8058,7 @@
           <w:sz w:val="28"/>
           <w:szCs w:val="28"/>
         </w:rPr>
-        <w:t xml:space="preserve">un </w:t>
-      </w:r>
-      <w:r>
-        <w:rPr>
-          <w:rFonts w:ascii="Cambria" w:hAnsi="Cambria"/>
-          <w:sz w:val="28"/>
-          <w:szCs w:val="28"/>
-        </w:rPr>
-        <w:t>utente</w:t>
-      </w:r>
-      <w:r>
-        <w:rPr>
-          <w:rFonts w:ascii="Cambria" w:hAnsi="Cambria"/>
-          <w:sz w:val="28"/>
-          <w:szCs w:val="28"/>
-        </w:rPr>
-        <w:t xml:space="preserve"> può modificare i propri dati personali, dalla propria area utente</w:t>
-      </w:r>
-      <w:r>
-        <w:rPr>
-          <w:rFonts w:ascii="Cambria" w:hAnsi="Cambria"/>
-          <w:sz w:val="28"/>
-          <w:szCs w:val="28"/>
-        </w:rPr>
-        <w:t>.</w:t>
+        <w:t>un utente può modificare i propri dati personali, dalla propria area utente.</w:t>
       </w:r>
     </w:p>
     <w:p>
@@ -8029,6 +8217,7 @@
         <w:t xml:space="preserve">: un amministratore può tranquillamente modificare i propri dati personali, dalla propria area utente, modificando l’e-mail associata o cambiando la password. </w:t>
       </w:r>
     </w:p>
+    <w:bookmarkEnd w:id="6"/>
     <w:p>
       <w:pPr>
         <w:spacing w:line="276" w:lineRule="auto"/>
@@ -8213,17 +8402,14 @@
       <w:pPr>
         <w:spacing w:line="276" w:lineRule="auto"/>
         <w:rPr>
-          <w:rFonts w:ascii="Georgia" w:hAnsi="Georgia"/>
+          <w:rFonts w:ascii="Cambria" w:hAnsi="Cambria"/>
           <w:b/>
           <w:bCs/>
           <w:sz w:val="40"/>
           <w:szCs w:val="40"/>
         </w:rPr>
       </w:pPr>
-    </w:p>
-    <w:p>
-      <w:pPr>
-        <w:spacing w:line="276" w:lineRule="auto"/>
+      <w:r>
         <w:rPr>
           <w:rFonts w:ascii="Cambria" w:hAnsi="Cambria"/>
           <w:b/>
@@ -8231,16 +8417,6 @@
           <w:sz w:val="40"/>
           <w:szCs w:val="40"/>
         </w:rPr>
-      </w:pPr>
-      <w:r>
-        <w:rPr>
-          <w:rFonts w:ascii="Cambria" w:hAnsi="Cambria"/>
-          <w:b/>
-          <w:bCs/>
-          <w:sz w:val="40"/>
-          <w:szCs w:val="40"/>
-        </w:rPr>
-        <w:lastRenderedPageBreak/>
         <w:t>4. REQUISITI NON FUNZIONALI</w:t>
       </w:r>
     </w:p>
@@ -8255,6 +8431,7 @@
           <w:szCs w:val="32"/>
         </w:rPr>
       </w:pPr>
+      <w:bookmarkStart w:id="7" w:name="_Hlk85096109"/>
       <w:r>
         <w:rPr>
           <w:rFonts w:ascii="Cambria" w:hAnsi="Cambria"/>
@@ -8263,6 +8440,7 @@
           <w:sz w:val="32"/>
           <w:szCs w:val="32"/>
         </w:rPr>
+        <w:lastRenderedPageBreak/>
         <w:t>RNF_1 USABILITÀ</w:t>
       </w:r>
     </w:p>
@@ -8396,17 +8574,7 @@
           <w:sz w:val="28"/>
           <w:szCs w:val="28"/>
         </w:rPr>
-        <w:t>RNF_2.</w:t>
-      </w:r>
-      <w:r>
-        <w:rPr>
-          <w:rFonts w:ascii="Cambria" w:hAnsi="Cambria"/>
-          <w:b/>
-          <w:bCs/>
-          <w:sz w:val="28"/>
-          <w:szCs w:val="28"/>
-        </w:rPr>
-        <w:t>2</w:t>
+        <w:t>RNF_2.2</w:t>
       </w:r>
       <w:r>
         <w:rPr>
@@ -8449,17 +8617,7 @@
           <w:sz w:val="28"/>
           <w:szCs w:val="28"/>
         </w:rPr>
-        <w:t>RNF_2.</w:t>
-      </w:r>
-      <w:r>
-        <w:rPr>
-          <w:rFonts w:ascii="Cambria" w:hAnsi="Cambria"/>
-          <w:b/>
-          <w:bCs/>
-          <w:sz w:val="28"/>
-          <w:szCs w:val="28"/>
-        </w:rPr>
-        <w:t>3</w:t>
+        <w:t>RNF_2.3</w:t>
       </w:r>
       <w:r>
         <w:rPr>
@@ -8502,17 +8660,7 @@
           <w:sz w:val="28"/>
           <w:szCs w:val="28"/>
         </w:rPr>
-        <w:t>RNF_2.</w:t>
-      </w:r>
-      <w:r>
-        <w:rPr>
-          <w:rFonts w:ascii="Cambria" w:hAnsi="Cambria"/>
-          <w:b/>
-          <w:bCs/>
-          <w:sz w:val="28"/>
-          <w:szCs w:val="28"/>
-        </w:rPr>
-        <w:t>4</w:t>
+        <w:t>RNF_2.4</w:t>
       </w:r>
       <w:r>
         <w:rPr>
@@ -8555,17 +8703,7 @@
           <w:sz w:val="28"/>
           <w:szCs w:val="28"/>
         </w:rPr>
-        <w:t>RNF_2.</w:t>
-      </w:r>
-      <w:r>
-        <w:rPr>
-          <w:rFonts w:ascii="Cambria" w:hAnsi="Cambria"/>
-          <w:b/>
-          <w:bCs/>
-          <w:sz w:val="28"/>
-          <w:szCs w:val="28"/>
-        </w:rPr>
-        <w:t>5</w:t>
+        <w:t>RNF_2.5</w:t>
       </w:r>
       <w:r>
         <w:rPr>
@@ -8746,17 +8884,7 @@
           <w:sz w:val="28"/>
           <w:szCs w:val="28"/>
         </w:rPr>
-        <w:t>RNF_4.</w:t>
-      </w:r>
-      <w:r>
-        <w:rPr>
-          <w:rFonts w:ascii="Cambria" w:hAnsi="Cambria"/>
-          <w:b/>
-          <w:bCs/>
-          <w:sz w:val="28"/>
-          <w:szCs w:val="28"/>
-        </w:rPr>
-        <w:t>2</w:t>
+        <w:t>RNF_4.2</w:t>
       </w:r>
       <w:r>
         <w:rPr>
@@ -8926,23 +9054,33 @@
           <w:sz w:val="28"/>
           <w:szCs w:val="28"/>
         </w:rPr>
-        <w:t>:</w:t>
-      </w:r>
-      <w:r>
-        <w:rPr>
-          <w:rFonts w:ascii="Cambria" w:hAnsi="Cambria"/>
-          <w:sz w:val="28"/>
-          <w:szCs w:val="28"/>
-        </w:rPr>
-        <w:t xml:space="preserve"> </w:t>
-      </w:r>
-      <w:r>
-        <w:rPr>
-          <w:rFonts w:ascii="Cambria" w:hAnsi="Cambria"/>
-          <w:sz w:val="28"/>
-          <w:szCs w:val="28"/>
-        </w:rPr>
-        <w:t>il sistema deve rispettare l’architettura three-tier.</w:t>
+        <w:t xml:space="preserve">: </w:t>
+      </w:r>
+      <w:r>
+        <w:rPr>
+          <w:rFonts w:ascii="Cambria" w:hAnsi="Cambria"/>
+          <w:sz w:val="28"/>
+          <w:szCs w:val="28"/>
+        </w:rPr>
+        <w:t xml:space="preserve">il sistema deve rispettare l’architettura </w:t>
+      </w:r>
+      <w:proofErr w:type="spellStart"/>
+      <w:r>
+        <w:rPr>
+          <w:rFonts w:ascii="Cambria" w:hAnsi="Cambria"/>
+          <w:sz w:val="28"/>
+          <w:szCs w:val="28"/>
+        </w:rPr>
+        <w:t>three-tier</w:t>
+      </w:r>
+      <w:proofErr w:type="spellEnd"/>
+      <w:r>
+        <w:rPr>
+          <w:rFonts w:ascii="Cambria" w:hAnsi="Cambria"/>
+          <w:sz w:val="28"/>
+          <w:szCs w:val="28"/>
+        </w:rPr>
+        <w:t>.</w:t>
       </w:r>
     </w:p>
     <w:p>
@@ -9005,23 +9143,51 @@
           <w:sz w:val="28"/>
           <w:szCs w:val="28"/>
         </w:rPr>
-        <w:t>:</w:t>
-      </w:r>
-      <w:r>
-        <w:rPr>
-          <w:rFonts w:ascii="Cambria" w:hAnsi="Cambria"/>
-          <w:sz w:val="28"/>
-          <w:szCs w:val="28"/>
-        </w:rPr>
-        <w:t xml:space="preserve"> </w:t>
-      </w:r>
-      <w:r>
-        <w:rPr>
-          <w:rFonts w:ascii="Cambria" w:hAnsi="Cambria"/>
-          <w:sz w:val="28"/>
-          <w:szCs w:val="28"/>
-        </w:rPr>
-        <w:t>il sistema permette la visualizzazione front-end tramite linguaggi di markup come HTML, style-sheets come CSS e librerie come Bootstrap e JQuery.</w:t>
+        <w:t xml:space="preserve">: </w:t>
+      </w:r>
+      <w:r>
+        <w:rPr>
+          <w:rFonts w:ascii="Cambria" w:hAnsi="Cambria"/>
+          <w:sz w:val="28"/>
+          <w:szCs w:val="28"/>
+        </w:rPr>
+        <w:t>il sistema permette la visualizzazione front-end tramite linguaggi di markup come HTML, style-</w:t>
+      </w:r>
+      <w:proofErr w:type="spellStart"/>
+      <w:r>
+        <w:rPr>
+          <w:rFonts w:ascii="Cambria" w:hAnsi="Cambria"/>
+          <w:sz w:val="28"/>
+          <w:szCs w:val="28"/>
+        </w:rPr>
+        <w:t>sheets</w:t>
+      </w:r>
+      <w:proofErr w:type="spellEnd"/>
+      <w:r>
+        <w:rPr>
+          <w:rFonts w:ascii="Cambria" w:hAnsi="Cambria"/>
+          <w:sz w:val="28"/>
+          <w:szCs w:val="28"/>
+        </w:rPr>
+        <w:t xml:space="preserve"> come CSS e librerie come Bootstrap e </w:t>
+      </w:r>
+      <w:proofErr w:type="spellStart"/>
+      <w:r>
+        <w:rPr>
+          <w:rFonts w:ascii="Cambria" w:hAnsi="Cambria"/>
+          <w:sz w:val="28"/>
+          <w:szCs w:val="28"/>
+        </w:rPr>
+        <w:t>JQuery</w:t>
+      </w:r>
+      <w:proofErr w:type="spellEnd"/>
+      <w:r>
+        <w:rPr>
+          <w:rFonts w:ascii="Cambria" w:hAnsi="Cambria"/>
+          <w:sz w:val="28"/>
+          <w:szCs w:val="28"/>
+        </w:rPr>
+        <w:t>.</w:t>
       </w:r>
     </w:p>
     <w:p>
@@ -9046,7 +9212,6 @@
           <w:sz w:val="28"/>
           <w:szCs w:val="28"/>
         </w:rPr>
-        <w:lastRenderedPageBreak/>
         <w:t>RNF_</w:t>
       </w:r>
       <w:r>
@@ -9085,15 +9250,7 @@
           <w:sz w:val="28"/>
           <w:szCs w:val="28"/>
         </w:rPr>
-        <w:t>:</w:t>
-      </w:r>
-      <w:r>
-        <w:rPr>
-          <w:rFonts w:ascii="Cambria" w:hAnsi="Cambria"/>
-          <w:sz w:val="28"/>
-          <w:szCs w:val="28"/>
-        </w:rPr>
-        <w:t xml:space="preserve"> </w:t>
+        <w:t xml:space="preserve">: </w:t>
       </w:r>
       <w:r>
         <w:rPr>
@@ -9126,6 +9283,7 @@
           <w:sz w:val="28"/>
           <w:szCs w:val="28"/>
         </w:rPr>
+        <w:lastRenderedPageBreak/>
         <w:t>RNF_</w:t>
       </w:r>
       <w:r>
@@ -9164,15 +9322,7 @@
           <w:sz w:val="28"/>
           <w:szCs w:val="28"/>
         </w:rPr>
-        <w:t>:</w:t>
-      </w:r>
-      <w:r>
-        <w:rPr>
-          <w:rFonts w:ascii="Cambria" w:hAnsi="Cambria"/>
-          <w:sz w:val="28"/>
-          <w:szCs w:val="28"/>
-        </w:rPr>
-        <w:t xml:space="preserve"> </w:t>
+        <w:t xml:space="preserve">: </w:t>
       </w:r>
       <w:r>
         <w:rPr>
@@ -9254,6 +9404,7 @@
         <w:t>l sistema deve essere realizzato in maniera da rispettare le normative vigenti sulla privacy, con riferimento all’articolo n. 675 della Costituzione Italiana, relativo alla tutela delle persone e di altri soggetti rispetto al trattamento dei dati personali.</w:t>
       </w:r>
     </w:p>
+    <w:bookmarkEnd w:id="7"/>
     <w:p>
       <w:pPr>
         <w:spacing w:line="276" w:lineRule="auto"/>
@@ -9463,7 +9614,6 @@
           <w:sz w:val="40"/>
           <w:szCs w:val="40"/>
         </w:rPr>
-        <w:lastRenderedPageBreak/>
         <w:t>5. AMBIENTE DI DESTINAZIONE</w:t>
       </w:r>
     </w:p>
@@ -9489,6 +9639,7 @@
           <w:sz w:val="28"/>
           <w:szCs w:val="28"/>
         </w:rPr>
+        <w:lastRenderedPageBreak/>
         <w:t>Sistema attuale</w:t>
       </w:r>
       <w:r>
@@ -9549,7 +9700,25 @@
           <w:sz w:val="28"/>
           <w:szCs w:val="28"/>
         </w:rPr>
-        <w:t xml:space="preserve"> sarà basato su una web application,</w:t>
+        <w:t xml:space="preserve"> sarà basato su una web </w:t>
+      </w:r>
+      <w:proofErr w:type="spellStart"/>
+      <w:r>
+        <w:rPr>
+          <w:rFonts w:ascii="Cambria" w:hAnsi="Cambria"/>
+          <w:sz w:val="28"/>
+          <w:szCs w:val="28"/>
+        </w:rPr>
+        <w:t>application</w:t>
+      </w:r>
+      <w:proofErr w:type="spellEnd"/>
+      <w:r>
+        <w:rPr>
+          <w:rFonts w:ascii="Cambria" w:hAnsi="Cambria"/>
+          <w:sz w:val="28"/>
+          <w:szCs w:val="28"/>
+        </w:rPr>
+        <w:t>,</w:t>
       </w:r>
       <w:r>
         <w:rPr>
@@ -9618,7 +9787,6 @@
           <w:sz w:val="40"/>
           <w:szCs w:val="40"/>
         </w:rPr>
-        <w:lastRenderedPageBreak/>
         <w:t>6. CONSEGNE E SCADENZE</w:t>
       </w:r>
     </w:p>
@@ -9656,6 +9824,7 @@
                 <w:sz w:val="36"/>
                 <w:szCs w:val="36"/>
               </w:rPr>
+              <w:lastRenderedPageBreak/>
               <w:t>DOCUMENTI</w:t>
             </w:r>
           </w:p>
@@ -9699,13 +9868,23 @@
                 <w:szCs w:val="28"/>
               </w:rPr>
             </w:pPr>
+            <w:proofErr w:type="spellStart"/>
             <w:r>
               <w:rPr>
                 <w:rFonts w:ascii="Georgia" w:hAnsi="Georgia"/>
                 <w:sz w:val="28"/>
                 <w:szCs w:val="28"/>
               </w:rPr>
-              <w:t>Problem Statement</w:t>
+              <w:t>Problem</w:t>
+            </w:r>
+            <w:proofErr w:type="spellEnd"/>
+            <w:r>
+              <w:rPr>
+                <w:rFonts w:ascii="Georgia" w:hAnsi="Georgia"/>
+                <w:sz w:val="28"/>
+                <w:szCs w:val="28"/>
+              </w:rPr>
+              <w:t xml:space="preserve"> Statement</w:t>
             </w:r>
           </w:p>
         </w:tc>
@@ -9780,14 +9959,34 @@
                 <w:szCs w:val="28"/>
               </w:rPr>
             </w:pPr>
+            <w:proofErr w:type="spellStart"/>
             <w:r>
               <w:rPr>
                 <w:rFonts w:ascii="Georgia" w:hAnsi="Georgia"/>
                 <w:sz w:val="28"/>
                 <w:szCs w:val="28"/>
               </w:rPr>
-              <w:t>Requirements Analysis Document</w:t>
-            </w:r>
+              <w:t>Requirements</w:t>
+            </w:r>
+            <w:proofErr w:type="spellEnd"/>
+            <w:r>
+              <w:rPr>
+                <w:rFonts w:ascii="Georgia" w:hAnsi="Georgia"/>
+                <w:sz w:val="28"/>
+                <w:szCs w:val="28"/>
+              </w:rPr>
+              <w:t xml:space="preserve"> Analysis </w:t>
+            </w:r>
+            <w:proofErr w:type="spellStart"/>
+            <w:r>
+              <w:rPr>
+                <w:rFonts w:ascii="Georgia" w:hAnsi="Georgia"/>
+                <w:sz w:val="28"/>
+                <w:szCs w:val="28"/>
+              </w:rPr>
+              <w:t>Document</w:t>
+            </w:r>
+            <w:proofErr w:type="spellEnd"/>
           </w:p>
         </w:tc>
         <w:tc>
@@ -9835,8 +10034,18 @@
                 <w:sz w:val="28"/>
                 <w:szCs w:val="28"/>
               </w:rPr>
-              <w:t>System Design Document</w:t>
-            </w:r>
+              <w:t xml:space="preserve">System Design </w:t>
+            </w:r>
+            <w:proofErr w:type="spellStart"/>
+            <w:r>
+              <w:rPr>
+                <w:rFonts w:ascii="Georgia" w:hAnsi="Georgia"/>
+                <w:sz w:val="28"/>
+                <w:szCs w:val="28"/>
+              </w:rPr>
+              <w:t>Document</w:t>
+            </w:r>
+            <w:proofErr w:type="spellEnd"/>
           </w:p>
         </w:tc>
         <w:tc>

</xml_diff>